<commit_message>
COMPLETED DOCS AND CODE CLEANING
</commit_message>
<xml_diff>
--- a/AOS Proj2/AOS Proj2.docx
+++ b/AOS Proj2/AOS Proj2.docx
@@ -905,69 +905,1358 @@
         <w:br w:type="page"/>
       </w:r>
     </w:p>
-    <w:p>
-      <w:pPr>
-        <w:pStyle w:val="Heading2"/>
-        <w:jc w:val="center"/>
+    <w:sdt>
+      <w:sdtPr>
+        <w:id w:val="1210999610"/>
+        <w:docPartObj>
+          <w:docPartGallery w:val="Table of Contents"/>
+          <w:docPartUnique/>
+        </w:docPartObj>
+      </w:sdtPr>
+      <w:sdtEndPr>
+        <w:rPr>
+          <w:rFonts w:asciiTheme="minorHAnsi" w:eastAsiaTheme="minorEastAsia" w:hAnsiTheme="minorHAnsi" w:cstheme="minorBidi"/>
+          <w:noProof/>
+          <w:color w:val="auto"/>
+          <w:sz w:val="24"/>
+          <w:szCs w:val="24"/>
+          <w:lang w:eastAsia="zh-CN"/>
+        </w:rPr>
+      </w:sdtEndPr>
+      <w:sdtContent>
+        <w:p>
+          <w:pPr>
+            <w:pStyle w:val="TOCHeading"/>
+          </w:pPr>
+          <w:r>
+            <w:t>Table of Contents</w:t>
+          </w:r>
+        </w:p>
+        <w:p>
+          <w:pPr>
+            <w:pStyle w:val="TOC1"/>
+            <w:tabs>
+              <w:tab w:val="right" w:leader="dot" w:pos="9350"/>
+            </w:tabs>
+            <w:rPr>
+              <w:rFonts w:cstheme="minorBidi"/>
+              <w:b w:val="0"/>
+              <w:bCs w:val="0"/>
+              <w:i w:val="0"/>
+              <w:iCs w:val="0"/>
+              <w:noProof/>
+              <w:szCs w:val="24"/>
+            </w:rPr>
+          </w:pPr>
+          <w:r>
+            <w:rPr>
+              <w:b w:val="0"/>
+              <w:bCs w:val="0"/>
+            </w:rPr>
+            <w:fldChar w:fldCharType="begin"/>
+          </w:r>
+          <w:r>
+            <w:instrText xml:space="preserve"> TOC \o "1-3" \h \z \u </w:instrText>
+          </w:r>
+          <w:r>
+            <w:rPr>
+              <w:b w:val="0"/>
+              <w:bCs w:val="0"/>
+            </w:rPr>
+            <w:fldChar w:fldCharType="separate"/>
+          </w:r>
+          <w:hyperlink w:anchor="_Toc100186038" w:history="1">
+            <w:r>
+              <w:rPr>
+                <w:rStyle w:val="Hyperlink"/>
+                <w:noProof/>
+              </w:rPr>
+              <w:t>Architecture</w:t>
+            </w:r>
+            <w:r>
+              <w:rPr>
+                <w:noProof/>
+                <w:webHidden/>
+              </w:rPr>
+              <w:tab/>
+            </w:r>
+            <w:r>
+              <w:rPr>
+                <w:noProof/>
+                <w:webHidden/>
+              </w:rPr>
+              <w:fldChar w:fldCharType="begin"/>
+            </w:r>
+            <w:r>
+              <w:rPr>
+                <w:noProof/>
+                <w:webHidden/>
+              </w:rPr>
+              <w:instrText xml:space="preserve"> PAGEREF _Toc100186038 \h </w:instrText>
+            </w:r>
+            <w:r>
+              <w:rPr>
+                <w:noProof/>
+                <w:webHidden/>
+              </w:rPr>
+            </w:r>
+            <w:r>
+              <w:rPr>
+                <w:noProof/>
+                <w:webHidden/>
+              </w:rPr>
+              <w:fldChar w:fldCharType="separate"/>
+            </w:r>
+            <w:r>
+              <w:rPr>
+                <w:noProof/>
+                <w:webHidden/>
+              </w:rPr>
+              <w:t>2</w:t>
+            </w:r>
+            <w:r>
+              <w:rPr>
+                <w:noProof/>
+                <w:webHidden/>
+              </w:rPr>
+              <w:fldChar w:fldCharType="end"/>
+            </w:r>
+          </w:hyperlink>
+        </w:p>
+        <w:p>
+          <w:pPr>
+            <w:pStyle w:val="TOC2"/>
+            <w:tabs>
+              <w:tab w:val="right" w:leader="dot" w:pos="9350"/>
+            </w:tabs>
+            <w:rPr>
+              <w:rFonts w:cstheme="minorBidi"/>
+              <w:b w:val="0"/>
+              <w:bCs w:val="0"/>
+              <w:noProof/>
+              <w:sz w:val="24"/>
+              <w:szCs w:val="24"/>
+            </w:rPr>
+          </w:pPr>
+          <w:hyperlink w:anchor="_Toc100186039" w:history="1">
+            <w:r>
+              <w:rPr>
+                <w:rStyle w:val="Hyperlink"/>
+                <w:noProof/>
+              </w:rPr>
+              <w:t>Server Side:</w:t>
+            </w:r>
+            <w:r>
+              <w:rPr>
+                <w:noProof/>
+                <w:webHidden/>
+              </w:rPr>
+              <w:tab/>
+            </w:r>
+            <w:r>
+              <w:rPr>
+                <w:noProof/>
+                <w:webHidden/>
+              </w:rPr>
+              <w:fldChar w:fldCharType="begin"/>
+            </w:r>
+            <w:r>
+              <w:rPr>
+                <w:noProof/>
+                <w:webHidden/>
+              </w:rPr>
+              <w:instrText xml:space="preserve"> PAGEREF _Toc100186039 \h </w:instrText>
+            </w:r>
+            <w:r>
+              <w:rPr>
+                <w:noProof/>
+                <w:webHidden/>
+              </w:rPr>
+            </w:r>
+            <w:r>
+              <w:rPr>
+                <w:noProof/>
+                <w:webHidden/>
+              </w:rPr>
+              <w:fldChar w:fldCharType="separate"/>
+            </w:r>
+            <w:r>
+              <w:rPr>
+                <w:noProof/>
+                <w:webHidden/>
+              </w:rPr>
+              <w:t>2</w:t>
+            </w:r>
+            <w:r>
+              <w:rPr>
+                <w:noProof/>
+                <w:webHidden/>
+              </w:rPr>
+              <w:fldChar w:fldCharType="end"/>
+            </w:r>
+          </w:hyperlink>
+        </w:p>
+        <w:p>
+          <w:pPr>
+            <w:pStyle w:val="TOC3"/>
+            <w:tabs>
+              <w:tab w:val="right" w:leader="dot" w:pos="9350"/>
+            </w:tabs>
+            <w:rPr>
+              <w:rFonts w:cstheme="minorBidi"/>
+              <w:noProof/>
+              <w:sz w:val="24"/>
+            </w:rPr>
+          </w:pPr>
+          <w:hyperlink w:anchor="_Toc100186040" w:history="1">
+            <w:r>
+              <w:rPr>
+                <w:rStyle w:val="Hyperlink"/>
+                <w:noProof/>
+              </w:rPr>
+              <w:t>Server Initial Setup:</w:t>
+            </w:r>
+            <w:r>
+              <w:rPr>
+                <w:noProof/>
+                <w:webHidden/>
+              </w:rPr>
+              <w:tab/>
+            </w:r>
+            <w:r>
+              <w:rPr>
+                <w:noProof/>
+                <w:webHidden/>
+              </w:rPr>
+              <w:fldChar w:fldCharType="begin"/>
+            </w:r>
+            <w:r>
+              <w:rPr>
+                <w:noProof/>
+                <w:webHidden/>
+              </w:rPr>
+              <w:instrText xml:space="preserve"> PAGEREF _Toc100186040 \h </w:instrText>
+            </w:r>
+            <w:r>
+              <w:rPr>
+                <w:noProof/>
+                <w:webHidden/>
+              </w:rPr>
+            </w:r>
+            <w:r>
+              <w:rPr>
+                <w:noProof/>
+                <w:webHidden/>
+              </w:rPr>
+              <w:fldChar w:fldCharType="separate"/>
+            </w:r>
+            <w:r>
+              <w:rPr>
+                <w:noProof/>
+                <w:webHidden/>
+              </w:rPr>
+              <w:t>2</w:t>
+            </w:r>
+            <w:r>
+              <w:rPr>
+                <w:noProof/>
+                <w:webHidden/>
+              </w:rPr>
+              <w:fldChar w:fldCharType="end"/>
+            </w:r>
+          </w:hyperlink>
+        </w:p>
+        <w:p>
+          <w:pPr>
+            <w:pStyle w:val="TOC3"/>
+            <w:tabs>
+              <w:tab w:val="right" w:leader="dot" w:pos="9350"/>
+            </w:tabs>
+            <w:rPr>
+              <w:rFonts w:cstheme="minorBidi"/>
+              <w:noProof/>
+              <w:sz w:val="24"/>
+            </w:rPr>
+          </w:pPr>
+          <w:hyperlink w:anchor="_Toc100186041" w:history="1">
+            <w:r>
+              <w:rPr>
+                <w:rStyle w:val="Hyperlink"/>
+                <w:noProof/>
+              </w:rPr>
+              <w:t>Client RMI action (Buying/Selling)</w:t>
+            </w:r>
+            <w:r>
+              <w:rPr>
+                <w:noProof/>
+                <w:webHidden/>
+              </w:rPr>
+              <w:tab/>
+            </w:r>
+            <w:r>
+              <w:rPr>
+                <w:noProof/>
+                <w:webHidden/>
+              </w:rPr>
+              <w:fldChar w:fldCharType="begin"/>
+            </w:r>
+            <w:r>
+              <w:rPr>
+                <w:noProof/>
+                <w:webHidden/>
+              </w:rPr>
+              <w:instrText xml:space="preserve"> PAGEREF _Toc100186041 \h </w:instrText>
+            </w:r>
+            <w:r>
+              <w:rPr>
+                <w:noProof/>
+                <w:webHidden/>
+              </w:rPr>
+            </w:r>
+            <w:r>
+              <w:rPr>
+                <w:noProof/>
+                <w:webHidden/>
+              </w:rPr>
+              <w:fldChar w:fldCharType="separate"/>
+            </w:r>
+            <w:r>
+              <w:rPr>
+                <w:noProof/>
+                <w:webHidden/>
+              </w:rPr>
+              <w:t>3</w:t>
+            </w:r>
+            <w:r>
+              <w:rPr>
+                <w:noProof/>
+                <w:webHidden/>
+              </w:rPr>
+              <w:fldChar w:fldCharType="end"/>
+            </w:r>
+          </w:hyperlink>
+        </w:p>
+        <w:p>
+          <w:pPr>
+            <w:pStyle w:val="TOC3"/>
+            <w:tabs>
+              <w:tab w:val="right" w:leader="dot" w:pos="9350"/>
+            </w:tabs>
+            <w:rPr>
+              <w:rFonts w:cstheme="minorBidi"/>
+              <w:noProof/>
+              <w:sz w:val="24"/>
+            </w:rPr>
+          </w:pPr>
+          <w:hyperlink w:anchor="_Toc100186042" w:history="1">
+            <w:r>
+              <w:rPr>
+                <w:rStyle w:val="Hyperlink"/>
+                <w:noProof/>
+              </w:rPr>
+              <w:t>Client RMI action (Buying/Selling) continued</w:t>
+            </w:r>
+            <w:r>
+              <w:rPr>
+                <w:noProof/>
+                <w:webHidden/>
+              </w:rPr>
+              <w:tab/>
+            </w:r>
+            <w:r>
+              <w:rPr>
+                <w:noProof/>
+                <w:webHidden/>
+              </w:rPr>
+              <w:fldChar w:fldCharType="begin"/>
+            </w:r>
+            <w:r>
+              <w:rPr>
+                <w:noProof/>
+                <w:webHidden/>
+              </w:rPr>
+              <w:instrText xml:space="preserve"> PAGEREF _Toc100186042 \h </w:instrText>
+            </w:r>
+            <w:r>
+              <w:rPr>
+                <w:noProof/>
+                <w:webHidden/>
+              </w:rPr>
+            </w:r>
+            <w:r>
+              <w:rPr>
+                <w:noProof/>
+                <w:webHidden/>
+              </w:rPr>
+              <w:fldChar w:fldCharType="separate"/>
+            </w:r>
+            <w:r>
+              <w:rPr>
+                <w:noProof/>
+                <w:webHidden/>
+              </w:rPr>
+              <w:t>4</w:t>
+            </w:r>
+            <w:r>
+              <w:rPr>
+                <w:noProof/>
+                <w:webHidden/>
+              </w:rPr>
+              <w:fldChar w:fldCharType="end"/>
+            </w:r>
+          </w:hyperlink>
+        </w:p>
+        <w:p>
+          <w:pPr>
+            <w:pStyle w:val="TOC2"/>
+            <w:tabs>
+              <w:tab w:val="right" w:leader="dot" w:pos="9350"/>
+            </w:tabs>
+            <w:rPr>
+              <w:rFonts w:cstheme="minorBidi"/>
+              <w:b w:val="0"/>
+              <w:bCs w:val="0"/>
+              <w:noProof/>
+              <w:sz w:val="24"/>
+              <w:szCs w:val="24"/>
+            </w:rPr>
+          </w:pPr>
+          <w:hyperlink w:anchor="_Toc100186043" w:history="1">
+            <w:r>
+              <w:rPr>
+                <w:rStyle w:val="Hyperlink"/>
+                <w:noProof/>
+              </w:rPr>
+              <w:t>Client</w:t>
+            </w:r>
+            <w:r>
+              <w:rPr>
+                <w:noProof/>
+                <w:webHidden/>
+              </w:rPr>
+              <w:tab/>
+            </w:r>
+            <w:r>
+              <w:rPr>
+                <w:noProof/>
+                <w:webHidden/>
+              </w:rPr>
+              <w:fldChar w:fldCharType="begin"/>
+            </w:r>
+            <w:r>
+              <w:rPr>
+                <w:noProof/>
+                <w:webHidden/>
+              </w:rPr>
+              <w:instrText xml:space="preserve"> PAGEREF _Toc100186043 \h </w:instrText>
+            </w:r>
+            <w:r>
+              <w:rPr>
+                <w:noProof/>
+                <w:webHidden/>
+              </w:rPr>
+            </w:r>
+            <w:r>
+              <w:rPr>
+                <w:noProof/>
+                <w:webHidden/>
+              </w:rPr>
+              <w:fldChar w:fldCharType="separate"/>
+            </w:r>
+            <w:r>
+              <w:rPr>
+                <w:noProof/>
+                <w:webHidden/>
+              </w:rPr>
+              <w:t>5</w:t>
+            </w:r>
+            <w:r>
+              <w:rPr>
+                <w:noProof/>
+                <w:webHidden/>
+              </w:rPr>
+              <w:fldChar w:fldCharType="end"/>
+            </w:r>
+          </w:hyperlink>
+        </w:p>
+        <w:p>
+          <w:pPr>
+            <w:pStyle w:val="TOC3"/>
+            <w:tabs>
+              <w:tab w:val="right" w:leader="dot" w:pos="9350"/>
+            </w:tabs>
+            <w:rPr>
+              <w:rFonts w:cstheme="minorBidi"/>
+              <w:noProof/>
+              <w:sz w:val="24"/>
+            </w:rPr>
+          </w:pPr>
+          <w:hyperlink w:anchor="_Toc100186044" w:history="1">
+            <w:r>
+              <w:rPr>
+                <w:rStyle w:val="Hyperlink"/>
+                <w:noProof/>
+              </w:rPr>
+              <w:t>Client Initial Step:</w:t>
+            </w:r>
+            <w:r>
+              <w:rPr>
+                <w:noProof/>
+                <w:webHidden/>
+              </w:rPr>
+              <w:tab/>
+            </w:r>
+            <w:r>
+              <w:rPr>
+                <w:noProof/>
+                <w:webHidden/>
+              </w:rPr>
+              <w:fldChar w:fldCharType="begin"/>
+            </w:r>
+            <w:r>
+              <w:rPr>
+                <w:noProof/>
+                <w:webHidden/>
+              </w:rPr>
+              <w:instrText xml:space="preserve"> PAGEREF _Toc100186044 \h </w:instrText>
+            </w:r>
+            <w:r>
+              <w:rPr>
+                <w:noProof/>
+                <w:webHidden/>
+              </w:rPr>
+            </w:r>
+            <w:r>
+              <w:rPr>
+                <w:noProof/>
+                <w:webHidden/>
+              </w:rPr>
+              <w:fldChar w:fldCharType="separate"/>
+            </w:r>
+            <w:r>
+              <w:rPr>
+                <w:noProof/>
+                <w:webHidden/>
+              </w:rPr>
+              <w:t>5</w:t>
+            </w:r>
+            <w:r>
+              <w:rPr>
+                <w:noProof/>
+                <w:webHidden/>
+              </w:rPr>
+              <w:fldChar w:fldCharType="end"/>
+            </w:r>
+          </w:hyperlink>
+        </w:p>
+        <w:p>
+          <w:pPr>
+            <w:pStyle w:val="TOC3"/>
+            <w:tabs>
+              <w:tab w:val="right" w:leader="dot" w:pos="9350"/>
+            </w:tabs>
+            <w:rPr>
+              <w:rFonts w:cstheme="minorBidi"/>
+              <w:noProof/>
+              <w:sz w:val="24"/>
+            </w:rPr>
+          </w:pPr>
+          <w:hyperlink w:anchor="_Toc100186045" w:history="1">
+            <w:r>
+              <w:rPr>
+                <w:rStyle w:val="Hyperlink"/>
+                <w:noProof/>
+              </w:rPr>
+              <w:t>Check Wallet:</w:t>
+            </w:r>
+            <w:r>
+              <w:rPr>
+                <w:noProof/>
+                <w:webHidden/>
+              </w:rPr>
+              <w:tab/>
+            </w:r>
+            <w:r>
+              <w:rPr>
+                <w:noProof/>
+                <w:webHidden/>
+              </w:rPr>
+              <w:fldChar w:fldCharType="begin"/>
+            </w:r>
+            <w:r>
+              <w:rPr>
+                <w:noProof/>
+                <w:webHidden/>
+              </w:rPr>
+              <w:instrText xml:space="preserve"> PAGEREF _Toc100186045 \h </w:instrText>
+            </w:r>
+            <w:r>
+              <w:rPr>
+                <w:noProof/>
+                <w:webHidden/>
+              </w:rPr>
+            </w:r>
+            <w:r>
+              <w:rPr>
+                <w:noProof/>
+                <w:webHidden/>
+              </w:rPr>
+              <w:fldChar w:fldCharType="separate"/>
+            </w:r>
+            <w:r>
+              <w:rPr>
+                <w:noProof/>
+                <w:webHidden/>
+              </w:rPr>
+              <w:t>6</w:t>
+            </w:r>
+            <w:r>
+              <w:rPr>
+                <w:noProof/>
+                <w:webHidden/>
+              </w:rPr>
+              <w:fldChar w:fldCharType="end"/>
+            </w:r>
+          </w:hyperlink>
+        </w:p>
+        <w:p>
+          <w:pPr>
+            <w:pStyle w:val="TOC3"/>
+            <w:tabs>
+              <w:tab w:val="right" w:leader="dot" w:pos="9350"/>
+            </w:tabs>
+            <w:rPr>
+              <w:rFonts w:cstheme="minorBidi"/>
+              <w:noProof/>
+              <w:sz w:val="24"/>
+            </w:rPr>
+          </w:pPr>
+          <w:hyperlink w:anchor="_Toc100186046" w:history="1">
+            <w:r>
+              <w:rPr>
+                <w:rStyle w:val="Hyperlink"/>
+                <w:noProof/>
+              </w:rPr>
+              <w:t>Check Coins:</w:t>
+            </w:r>
+            <w:r>
+              <w:rPr>
+                <w:noProof/>
+                <w:webHidden/>
+              </w:rPr>
+              <w:tab/>
+            </w:r>
+            <w:r>
+              <w:rPr>
+                <w:noProof/>
+                <w:webHidden/>
+              </w:rPr>
+              <w:fldChar w:fldCharType="begin"/>
+            </w:r>
+            <w:r>
+              <w:rPr>
+                <w:noProof/>
+                <w:webHidden/>
+              </w:rPr>
+              <w:instrText xml:space="preserve"> PAGEREF _Toc100186046 \h </w:instrText>
+            </w:r>
+            <w:r>
+              <w:rPr>
+                <w:noProof/>
+                <w:webHidden/>
+              </w:rPr>
+            </w:r>
+            <w:r>
+              <w:rPr>
+                <w:noProof/>
+                <w:webHidden/>
+              </w:rPr>
+              <w:fldChar w:fldCharType="separate"/>
+            </w:r>
+            <w:r>
+              <w:rPr>
+                <w:noProof/>
+                <w:webHidden/>
+              </w:rPr>
+              <w:t>6</w:t>
+            </w:r>
+            <w:r>
+              <w:rPr>
+                <w:noProof/>
+                <w:webHidden/>
+              </w:rPr>
+              <w:fldChar w:fldCharType="end"/>
+            </w:r>
+          </w:hyperlink>
+        </w:p>
+        <w:p>
+          <w:pPr>
+            <w:pStyle w:val="TOC3"/>
+            <w:tabs>
+              <w:tab w:val="right" w:leader="dot" w:pos="9350"/>
+            </w:tabs>
+            <w:rPr>
+              <w:rFonts w:cstheme="minorBidi"/>
+              <w:noProof/>
+              <w:sz w:val="24"/>
+            </w:rPr>
+          </w:pPr>
+          <w:hyperlink w:anchor="_Toc100186047" w:history="1">
+            <w:r>
+              <w:rPr>
+                <w:rStyle w:val="Hyperlink"/>
+                <w:noProof/>
+              </w:rPr>
+              <w:t>Buy Coin:</w:t>
+            </w:r>
+            <w:r>
+              <w:rPr>
+                <w:noProof/>
+                <w:webHidden/>
+              </w:rPr>
+              <w:tab/>
+            </w:r>
+            <w:r>
+              <w:rPr>
+                <w:noProof/>
+                <w:webHidden/>
+              </w:rPr>
+              <w:fldChar w:fldCharType="begin"/>
+            </w:r>
+            <w:r>
+              <w:rPr>
+                <w:noProof/>
+                <w:webHidden/>
+              </w:rPr>
+              <w:instrText xml:space="preserve"> PAGEREF _Toc100186047 \h </w:instrText>
+            </w:r>
+            <w:r>
+              <w:rPr>
+                <w:noProof/>
+                <w:webHidden/>
+              </w:rPr>
+            </w:r>
+            <w:r>
+              <w:rPr>
+                <w:noProof/>
+                <w:webHidden/>
+              </w:rPr>
+              <w:fldChar w:fldCharType="separate"/>
+            </w:r>
+            <w:r>
+              <w:rPr>
+                <w:noProof/>
+                <w:webHidden/>
+              </w:rPr>
+              <w:t>7</w:t>
+            </w:r>
+            <w:r>
+              <w:rPr>
+                <w:noProof/>
+                <w:webHidden/>
+              </w:rPr>
+              <w:fldChar w:fldCharType="end"/>
+            </w:r>
+          </w:hyperlink>
+        </w:p>
+        <w:p>
+          <w:pPr>
+            <w:pStyle w:val="TOC3"/>
+            <w:tabs>
+              <w:tab w:val="right" w:leader="dot" w:pos="9350"/>
+            </w:tabs>
+            <w:rPr>
+              <w:rFonts w:cstheme="minorBidi"/>
+              <w:noProof/>
+              <w:sz w:val="24"/>
+            </w:rPr>
+          </w:pPr>
+          <w:hyperlink w:anchor="_Toc100186048" w:history="1">
+            <w:r>
+              <w:rPr>
+                <w:rStyle w:val="Hyperlink"/>
+                <w:noProof/>
+              </w:rPr>
+              <w:t>Sell Coin:</w:t>
+            </w:r>
+            <w:r>
+              <w:rPr>
+                <w:noProof/>
+                <w:webHidden/>
+              </w:rPr>
+              <w:tab/>
+            </w:r>
+            <w:r>
+              <w:rPr>
+                <w:noProof/>
+                <w:webHidden/>
+              </w:rPr>
+              <w:fldChar w:fldCharType="begin"/>
+            </w:r>
+            <w:r>
+              <w:rPr>
+                <w:noProof/>
+                <w:webHidden/>
+              </w:rPr>
+              <w:instrText xml:space="preserve"> PAGEREF _Toc100186048 \h </w:instrText>
+            </w:r>
+            <w:r>
+              <w:rPr>
+                <w:noProof/>
+                <w:webHidden/>
+              </w:rPr>
+            </w:r>
+            <w:r>
+              <w:rPr>
+                <w:noProof/>
+                <w:webHidden/>
+              </w:rPr>
+              <w:fldChar w:fldCharType="separate"/>
+            </w:r>
+            <w:r>
+              <w:rPr>
+                <w:noProof/>
+                <w:webHidden/>
+              </w:rPr>
+              <w:t>7</w:t>
+            </w:r>
+            <w:r>
+              <w:rPr>
+                <w:noProof/>
+                <w:webHidden/>
+              </w:rPr>
+              <w:fldChar w:fldCharType="end"/>
+            </w:r>
+          </w:hyperlink>
+        </w:p>
+        <w:p>
+          <w:pPr>
+            <w:pStyle w:val="TOC2"/>
+            <w:tabs>
+              <w:tab w:val="right" w:leader="dot" w:pos="9350"/>
+            </w:tabs>
+            <w:rPr>
+              <w:rFonts w:cstheme="minorBidi"/>
+              <w:b w:val="0"/>
+              <w:bCs w:val="0"/>
+              <w:noProof/>
+              <w:sz w:val="24"/>
+              <w:szCs w:val="24"/>
+            </w:rPr>
+          </w:pPr>
+          <w:hyperlink w:anchor="_Toc100186049" w:history="1">
+            <w:r>
+              <w:rPr>
+                <w:rStyle w:val="Hyperlink"/>
+                <w:noProof/>
+              </w:rPr>
+              <w:t>How to Run</w:t>
+            </w:r>
+            <w:r>
+              <w:rPr>
+                <w:noProof/>
+                <w:webHidden/>
+              </w:rPr>
+              <w:tab/>
+            </w:r>
+            <w:r>
+              <w:rPr>
+                <w:noProof/>
+                <w:webHidden/>
+              </w:rPr>
+              <w:fldChar w:fldCharType="begin"/>
+            </w:r>
+            <w:r>
+              <w:rPr>
+                <w:noProof/>
+                <w:webHidden/>
+              </w:rPr>
+              <w:instrText xml:space="preserve"> PAGEREF _Toc100186049 \h </w:instrText>
+            </w:r>
+            <w:r>
+              <w:rPr>
+                <w:noProof/>
+                <w:webHidden/>
+              </w:rPr>
+            </w:r>
+            <w:r>
+              <w:rPr>
+                <w:noProof/>
+                <w:webHidden/>
+              </w:rPr>
+              <w:fldChar w:fldCharType="separate"/>
+            </w:r>
+            <w:r>
+              <w:rPr>
+                <w:noProof/>
+                <w:webHidden/>
+              </w:rPr>
+              <w:t>7</w:t>
+            </w:r>
+            <w:r>
+              <w:rPr>
+                <w:noProof/>
+                <w:webHidden/>
+              </w:rPr>
+              <w:fldChar w:fldCharType="end"/>
+            </w:r>
+          </w:hyperlink>
+        </w:p>
+        <w:p>
+          <w:pPr>
+            <w:pStyle w:val="TOC3"/>
+            <w:tabs>
+              <w:tab w:val="right" w:leader="dot" w:pos="9350"/>
+            </w:tabs>
+            <w:rPr>
+              <w:rFonts w:cstheme="minorBidi"/>
+              <w:noProof/>
+              <w:sz w:val="24"/>
+            </w:rPr>
+          </w:pPr>
+          <w:hyperlink w:anchor="_Toc100186050" w:history="1">
+            <w:r>
+              <w:rPr>
+                <w:rStyle w:val="Hyperlink"/>
+                <w:noProof/>
+              </w:rPr>
+              <w:t>Server will ask you for port no. to start registry in</w:t>
+            </w:r>
+            <w:r>
+              <w:rPr>
+                <w:noProof/>
+                <w:webHidden/>
+              </w:rPr>
+              <w:tab/>
+            </w:r>
+            <w:r>
+              <w:rPr>
+                <w:noProof/>
+                <w:webHidden/>
+              </w:rPr>
+              <w:fldChar w:fldCharType="begin"/>
+            </w:r>
+            <w:r>
+              <w:rPr>
+                <w:noProof/>
+                <w:webHidden/>
+              </w:rPr>
+              <w:instrText xml:space="preserve"> PAGEREF _Toc100186050 \h </w:instrText>
+            </w:r>
+            <w:r>
+              <w:rPr>
+                <w:noProof/>
+                <w:webHidden/>
+              </w:rPr>
+            </w:r>
+            <w:r>
+              <w:rPr>
+                <w:noProof/>
+                <w:webHidden/>
+              </w:rPr>
+              <w:fldChar w:fldCharType="separate"/>
+            </w:r>
+            <w:r>
+              <w:rPr>
+                <w:noProof/>
+                <w:webHidden/>
+              </w:rPr>
+              <w:t>8</w:t>
+            </w:r>
+            <w:r>
+              <w:rPr>
+                <w:noProof/>
+                <w:webHidden/>
+              </w:rPr>
+              <w:fldChar w:fldCharType="end"/>
+            </w:r>
+          </w:hyperlink>
+        </w:p>
+        <w:p>
+          <w:pPr>
+            <w:pStyle w:val="TOC3"/>
+            <w:tabs>
+              <w:tab w:val="right" w:leader="dot" w:pos="9350"/>
+            </w:tabs>
+            <w:rPr>
+              <w:rFonts w:cstheme="minorBidi"/>
+              <w:noProof/>
+              <w:sz w:val="24"/>
+            </w:rPr>
+          </w:pPr>
+          <w:hyperlink w:anchor="_Toc100186051" w:history="1">
+            <w:r>
+              <w:rPr>
+                <w:rStyle w:val="Hyperlink"/>
+                <w:noProof/>
+              </w:rPr>
+              <w:t>In Client:</w:t>
+            </w:r>
+            <w:r>
+              <w:rPr>
+                <w:noProof/>
+                <w:webHidden/>
+              </w:rPr>
+              <w:tab/>
+            </w:r>
+            <w:r>
+              <w:rPr>
+                <w:noProof/>
+                <w:webHidden/>
+              </w:rPr>
+              <w:fldChar w:fldCharType="begin"/>
+            </w:r>
+            <w:r>
+              <w:rPr>
+                <w:noProof/>
+                <w:webHidden/>
+              </w:rPr>
+              <w:instrText xml:space="preserve"> PAGEREF _Toc100186051 \h </w:instrText>
+            </w:r>
+            <w:r>
+              <w:rPr>
+                <w:noProof/>
+                <w:webHidden/>
+              </w:rPr>
+            </w:r>
+            <w:r>
+              <w:rPr>
+                <w:noProof/>
+                <w:webHidden/>
+              </w:rPr>
+              <w:fldChar w:fldCharType="separate"/>
+            </w:r>
+            <w:r>
+              <w:rPr>
+                <w:noProof/>
+                <w:webHidden/>
+              </w:rPr>
+              <w:t>9</w:t>
+            </w:r>
+            <w:r>
+              <w:rPr>
+                <w:noProof/>
+                <w:webHidden/>
+              </w:rPr>
+              <w:fldChar w:fldCharType="end"/>
+            </w:r>
+          </w:hyperlink>
+        </w:p>
+        <w:p>
+          <w:r>
+            <w:rPr>
+              <w:b/>
+              <w:bCs/>
+              <w:noProof/>
+            </w:rPr>
+            <w:fldChar w:fldCharType="end"/>
+          </w:r>
+        </w:p>
+      </w:sdtContent>
+    </w:sdt>
+    <w:p>
+      <w:pPr>
+        <w:rPr>
+          <w:b/>
+          <w:bCs/>
+          <w:sz w:val="28"/>
+          <w:szCs w:val="28"/>
+        </w:rPr>
+      </w:pPr>
+    </w:p>
+    <w:p>
+      <w:pPr>
+        <w:rPr>
+          <w:rFonts w:asciiTheme="majorHAnsi" w:eastAsiaTheme="majorEastAsia" w:hAnsiTheme="majorHAnsi" w:cstheme="majorBidi"/>
+          <w:color w:val="2F5496" w:themeColor="accent1" w:themeShade="BF"/>
+          <w:sz w:val="32"/>
+          <w:szCs w:val="32"/>
+        </w:rPr>
+      </w:pPr>
+      <w:bookmarkStart w:id="0" w:name="_Toc100186038"/>
+      <w:r>
+        <w:br w:type="page"/>
+      </w:r>
+    </w:p>
+    <w:p>
+      <w:pPr>
+        <w:pStyle w:val="Heading1"/>
       </w:pPr>
       <w:r>
         <w:lastRenderedPageBreak/>
         <w:t>Architecture</w:t>
       </w:r>
+      <w:bookmarkEnd w:id="0"/>
     </w:p>
     <w:p/>
     <w:p>
       <w:pPr>
+        <w:pStyle w:val="Heading2"/>
+      </w:pPr>
+      <w:bookmarkStart w:id="1" w:name="_Toc100186039"/>
+      <w:r>
+        <w:t>Server Side:</w:t>
+      </w:r>
+      <w:bookmarkEnd w:id="1"/>
+    </w:p>
+    <w:p>
+      <w:pPr>
         <w:pStyle w:val="Heading3"/>
-        <w:numPr>
-          <w:ilvl w:val="0"/>
-          <w:numId w:val="3"/>
-        </w:numPr>
-      </w:pPr>
-      <w:r>
-        <w:t>Server Side:</w:t>
-      </w:r>
-    </w:p>
-    <w:p>
-      <w:pPr>
-        <w:pStyle w:val="Heading4"/>
-        <w:numPr>
-          <w:ilvl w:val="0"/>
-          <w:numId w:val="5"/>
-        </w:numPr>
-      </w:pPr>
+      </w:pPr>
+      <w:bookmarkStart w:id="2" w:name="_Toc100186040"/>
       <w:r>
         <w:t>Server Initial Setup:</w:t>
       </w:r>
+      <w:bookmarkEnd w:id="2"/>
     </w:p>
     <w:p/>
     <w:p>
       <w:pPr>
-        <w:pStyle w:val="Heading4"/>
-        <w:numPr>
-          <w:ilvl w:val="1"/>
-          <w:numId w:val="3"/>
-        </w:numPr>
-      </w:pPr>
-      <w:r>
-        <w:t>Client Actions:</w:t>
-      </w:r>
+        <w:ind w:left="360"/>
+        <w:jc w:val="center"/>
+      </w:pPr>
+      <w:r>
+        <w:drawing>
+          <wp:inline distT="0" distB="0" distL="0" distR="0" wp14:anchorId="52DE2EB3" wp14:editId="7AED22A0">
+            <wp:extent cx="5104065" cy="3707130"/>
+            <wp:effectExtent l="0" t="0" r="1905" b="1270"/>
+            <wp:docPr id="9" name="Picture 9" descr="Diagram&#10;&#10;Description automatically generated"/>
+            <wp:cNvGraphicFramePr>
+              <a:graphicFrameLocks xmlns:a="http://schemas.openxmlformats.org/drawingml/2006/main" noChangeAspect="1"/>
+            </wp:cNvGraphicFramePr>
+            <a:graphic xmlns:a="http://schemas.openxmlformats.org/drawingml/2006/main">
+              <a:graphicData uri="http://schemas.openxmlformats.org/drawingml/2006/picture">
+                <pic:pic xmlns:pic="http://schemas.openxmlformats.org/drawingml/2006/picture">
+                  <pic:nvPicPr>
+                    <pic:cNvPr id="9" name="Picture 9" descr="Diagram&#10;&#10;Description automatically generated"/>
+                    <pic:cNvPicPr/>
+                  </pic:nvPicPr>
+                  <pic:blipFill rotWithShape="1">
+                    <a:blip r:embed="rId8"/>
+                    <a:srcRect t="8980"/>
+                    <a:stretch/>
+                  </pic:blipFill>
+                  <pic:spPr bwMode="auto">
+                    <a:xfrm>
+                      <a:off x="0" y="0"/>
+                      <a:ext cx="5156968" cy="3745554"/>
+                    </a:xfrm>
+                    <a:prstGeom prst="rect">
+                      <a:avLst/>
+                    </a:prstGeom>
+                    <a:ln>
+                      <a:noFill/>
+                    </a:ln>
+                    <a:extLst>
+                      <a:ext uri="{53640926-AAD7-44D8-BBD7-CCE9431645EC}">
+                        <a14:shadowObscured xmlns:a14="http://schemas.microsoft.com/office/drawing/2010/main"/>
+                      </a:ext>
+                    </a:extLst>
+                  </pic:spPr>
+                </pic:pic>
+              </a:graphicData>
+            </a:graphic>
+          </wp:inline>
+        </w:drawing>
+      </w:r>
+    </w:p>
+    <w:p>
+      <w:pPr>
+        <w:ind w:left="360"/>
+        <w:jc w:val="center"/>
+      </w:pPr>
+    </w:p>
+    <w:p>
+      <w:r>
+        <w:t>The main Server thread takes input from user to initialize new RMI registry (port number).</w:t>
+      </w:r>
+    </w:p>
+    <w:p>
+      <w:r>
+        <w:t>Initialize Server binds the RMI details</w:t>
+      </w:r>
+      <w:r>
+        <w:t xml:space="preserve"> (bind Server object)</w:t>
+      </w:r>
+      <w:r>
+        <w:t xml:space="preserve"> to registry</w:t>
+      </w:r>
+      <w:r>
+        <w:t>.</w:t>
+      </w:r>
+    </w:p>
+    <w:p>
+      <w:r>
+        <w:t xml:space="preserve">Initialize </w:t>
+      </w:r>
+      <w:proofErr w:type="spellStart"/>
+      <w:r>
+        <w:t>ClientMenuManager</w:t>
+      </w:r>
+      <w:proofErr w:type="spellEnd"/>
+      <w:r>
+        <w:t xml:space="preserve"> loads client record from the obj file and deserialize them.</w:t>
+      </w:r>
+    </w:p>
+    <w:p>
+      <w:r>
+        <w:t xml:space="preserve">Initialize </w:t>
+      </w:r>
+      <w:proofErr w:type="spellStart"/>
+      <w:r>
+        <w:t>C</w:t>
+      </w:r>
+      <w:r>
+        <w:t>oin</w:t>
+      </w:r>
+      <w:r>
+        <w:t>MenuManager</w:t>
+      </w:r>
+      <w:proofErr w:type="spellEnd"/>
+      <w:r>
+        <w:t xml:space="preserve"> loads </w:t>
+      </w:r>
+      <w:r>
+        <w:t>coin</w:t>
+      </w:r>
+      <w:r>
+        <w:t xml:space="preserve"> record from the obj file and deserialize them</w:t>
+      </w:r>
+      <w:r>
+        <w:t xml:space="preserve"> and </w:t>
+      </w:r>
+      <w:r>
+        <w:t>bind each coin to the RMI registry</w:t>
+      </w:r>
+      <w:r>
+        <w:t>.</w:t>
+      </w:r>
+    </w:p>
+    <w:p/>
+    <w:p>
+      <w:pPr>
+        <w:pStyle w:val="Heading3"/>
+      </w:pPr>
+      <w:bookmarkStart w:id="3" w:name="_Toc100186041"/>
+      <w:r>
+        <w:lastRenderedPageBreak/>
+        <w:t>Client RMI action (Buying</w:t>
+      </w:r>
+      <w:r>
+        <w:t>/</w:t>
+      </w:r>
+      <w:r>
+        <w:t>Selling)</w:t>
+      </w:r>
+      <w:bookmarkEnd w:id="3"/>
     </w:p>
     <w:p>
       <w:pPr>
         <w:pStyle w:val="ListParagraph"/>
-      </w:pPr>
-    </w:p>
-    <w:p>
-      <w:pPr>
-        <w:pStyle w:val="Heading4"/>
-        <w:numPr>
-          <w:ilvl w:val="1"/>
-          <w:numId w:val="3"/>
-        </w:numPr>
-      </w:pPr>
-      <w:r>
-        <w:t>Coin Actions:</w:t>
+        <w:ind w:left="360"/>
+        <w:jc w:val="center"/>
+      </w:pPr>
+      <w:r>
+        <w:drawing>
+          <wp:inline distT="0" distB="0" distL="0" distR="0" wp14:anchorId="536FD9CA" wp14:editId="2EB7365B">
+            <wp:extent cx="5156616" cy="5733430"/>
+            <wp:effectExtent l="0" t="0" r="0" b="0"/>
+            <wp:docPr id="26" name="Picture 26" descr="Diagram&#10;&#10;Description automatically generated"/>
+            <wp:cNvGraphicFramePr>
+              <a:graphicFrameLocks xmlns:a="http://schemas.openxmlformats.org/drawingml/2006/main" noChangeAspect="1"/>
+            </wp:cNvGraphicFramePr>
+            <a:graphic xmlns:a="http://schemas.openxmlformats.org/drawingml/2006/main">
+              <a:graphicData uri="http://schemas.openxmlformats.org/drawingml/2006/picture">
+                <pic:pic xmlns:pic="http://schemas.openxmlformats.org/drawingml/2006/picture">
+                  <pic:nvPicPr>
+                    <pic:cNvPr id="26" name="Picture 26" descr="Diagram&#10;&#10;Description automatically generated"/>
+                    <pic:cNvPicPr/>
+                  </pic:nvPicPr>
+                  <pic:blipFill>
+                    <a:blip r:embed="rId9"/>
+                    <a:stretch>
+                      <a:fillRect/>
+                    </a:stretch>
+                  </pic:blipFill>
+                  <pic:spPr>
+                    <a:xfrm>
+                      <a:off x="0" y="0"/>
+                      <a:ext cx="5172797" cy="5751421"/>
+                    </a:xfrm>
+                    <a:prstGeom prst="rect">
+                      <a:avLst/>
+                    </a:prstGeom>
+                  </pic:spPr>
+                </pic:pic>
+              </a:graphicData>
+            </a:graphic>
+          </wp:inline>
+        </w:drawing>
+      </w:r>
+    </w:p>
+    <w:p>
+      <w:r>
+        <w:br w:type="page"/>
+      </w:r>
+    </w:p>
+    <w:p>
+      <w:pPr>
+        <w:pStyle w:val="Heading3"/>
+      </w:pPr>
+      <w:bookmarkStart w:id="4" w:name="_Toc100186042"/>
+      <w:r>
+        <w:lastRenderedPageBreak/>
+        <w:t>Client RMI action (Buying/Selling)</w:t>
+      </w:r>
+      <w:r>
+        <w:t xml:space="preserve"> continued</w:t>
+      </w:r>
+      <w:bookmarkEnd w:id="4"/>
+    </w:p>
+    <w:p/>
+    <w:p>
+      <w:pPr>
+        <w:jc w:val="center"/>
+      </w:pPr>
+      <w:r>
+        <w:drawing>
+          <wp:inline distT="0" distB="0" distL="0" distR="0" wp14:anchorId="4ADE3250" wp14:editId="46469A3E">
+            <wp:extent cx="5713040" cy="5126477"/>
+            <wp:effectExtent l="0" t="0" r="2540" b="4445"/>
+            <wp:docPr id="30" name="Picture 30" descr="Diagram&#10;&#10;Description automatically generated"/>
+            <wp:cNvGraphicFramePr>
+              <a:graphicFrameLocks xmlns:a="http://schemas.openxmlformats.org/drawingml/2006/main" noChangeAspect="1"/>
+            </wp:cNvGraphicFramePr>
+            <a:graphic xmlns:a="http://schemas.openxmlformats.org/drawingml/2006/main">
+              <a:graphicData uri="http://schemas.openxmlformats.org/drawingml/2006/picture">
+                <pic:pic xmlns:pic="http://schemas.openxmlformats.org/drawingml/2006/picture">
+                  <pic:nvPicPr>
+                    <pic:cNvPr id="30" name="Picture 30" descr="Diagram&#10;&#10;Description automatically generated"/>
+                    <pic:cNvPicPr/>
+                  </pic:nvPicPr>
+                  <pic:blipFill>
+                    <a:blip r:embed="rId10"/>
+                    <a:stretch>
+                      <a:fillRect/>
+                    </a:stretch>
+                  </pic:blipFill>
+                  <pic:spPr>
+                    <a:xfrm>
+                      <a:off x="0" y="0"/>
+                      <a:ext cx="5720537" cy="5133204"/>
+                    </a:xfrm>
+                    <a:prstGeom prst="rect">
+                      <a:avLst/>
+                    </a:prstGeom>
+                  </pic:spPr>
+                </pic:pic>
+              </a:graphicData>
+            </a:graphic>
+          </wp:inline>
+        </w:drawing>
+      </w:r>
+      <w:r>
+        <w:br w:type="page"/>
       </w:r>
     </w:p>
     <w:p>
@@ -975,74 +2264,25 @@
         <w:pStyle w:val="ListParagraph"/>
       </w:pPr>
     </w:p>
-    <w:p/>
-    <w:p>
-      <w:pPr>
-        <w:pStyle w:val="Heading4"/>
-        <w:numPr>
-          <w:ilvl w:val="1"/>
-          <w:numId w:val="3"/>
-        </w:numPr>
-      </w:pPr>
-      <w:r>
-        <w:t>Client RMI action (Buying)</w:t>
-      </w:r>
-    </w:p>
-    <w:p>
-      <w:pPr>
-        <w:pStyle w:val="ListParagraph"/>
-      </w:pPr>
-    </w:p>
-    <w:p>
-      <w:pPr>
-        <w:pStyle w:val="ListParagraph"/>
-      </w:pPr>
-    </w:p>
-    <w:p>
-      <w:pPr>
-        <w:pStyle w:val="Heading4"/>
-        <w:numPr>
-          <w:ilvl w:val="1"/>
-          <w:numId w:val="3"/>
-        </w:numPr>
-      </w:pPr>
-      <w:r>
-        <w:t>Client RMI action (Selling)</w:t>
-      </w:r>
-    </w:p>
-    <w:p>
-      <w:pPr>
-        <w:pStyle w:val="ListParagraph"/>
-      </w:pPr>
-    </w:p>
-    <w:p>
-      <w:pPr>
-        <w:pStyle w:val="ListParagraph"/>
-      </w:pPr>
+    <w:p>
+      <w:pPr>
+        <w:pStyle w:val="Heading2"/>
+      </w:pPr>
+      <w:bookmarkStart w:id="5" w:name="_Toc100186043"/>
+      <w:r>
+        <w:t>Client</w:t>
+      </w:r>
+      <w:bookmarkEnd w:id="5"/>
     </w:p>
     <w:p>
       <w:pPr>
         <w:pStyle w:val="Heading3"/>
-        <w:numPr>
-          <w:ilvl w:val="0"/>
-          <w:numId w:val="3"/>
-        </w:numPr>
-      </w:pPr>
-      <w:r>
-        <w:t>Client</w:t>
-      </w:r>
-    </w:p>
-    <w:p>
-      <w:pPr>
-        <w:pStyle w:val="Heading4"/>
-        <w:numPr>
-          <w:ilvl w:val="0"/>
-          <w:numId w:val="4"/>
-        </w:numPr>
-      </w:pPr>
+      </w:pPr>
+      <w:bookmarkStart w:id="6" w:name="_Toc100186044"/>
       <w:r>
         <w:t>Client Initial Step:</w:t>
       </w:r>
+      <w:bookmarkEnd w:id="6"/>
     </w:p>
     <w:p>
       <w:pPr>
@@ -1068,7 +2308,7 @@
                     <pic:cNvPicPr/>
                   </pic:nvPicPr>
                   <pic:blipFill>
-                    <a:blip r:embed="rId8"/>
+                    <a:blip r:embed="rId11"/>
                     <a:stretch>
                       <a:fillRect/>
                     </a:stretch>
@@ -1097,22 +2337,23 @@
     <w:p/>
     <w:p>
       <w:pPr>
-        <w:pStyle w:val="Heading4"/>
-        <w:numPr>
-          <w:ilvl w:val="1"/>
-          <w:numId w:val="4"/>
-        </w:numPr>
-      </w:pPr>
+        <w:pStyle w:val="Heading3"/>
+      </w:pPr>
+      <w:bookmarkStart w:id="7" w:name="_Toc100186045"/>
       <w:r>
         <w:t xml:space="preserve">Check </w:t>
       </w:r>
       <w:r>
         <w:t>Wallet:</w:t>
       </w:r>
+      <w:bookmarkEnd w:id="7"/>
     </w:p>
     <w:p/>
     <w:p>
       <w:r>
+        <w:rPr>
+          <w:noProof/>
+        </w:rPr>
         <w:drawing>
           <wp:inline distT="0" distB="0" distL="0" distR="0" wp14:anchorId="142FBBA6" wp14:editId="39A0BD61">
             <wp:extent cx="5943600" cy="2430780"/>
@@ -1129,7 +2370,7 @@
                     <pic:cNvPicPr/>
                   </pic:nvPicPr>
                   <pic:blipFill>
-                    <a:blip r:embed="rId9"/>
+                    <a:blip r:embed="rId12"/>
                     <a:stretch>
                       <a:fillRect/>
                     </a:stretch>
@@ -1153,29 +2394,22 @@
     <w:p/>
     <w:p>
       <w:pPr>
-        <w:pStyle w:val="Heading4"/>
-      </w:pPr>
-      <w:r>
-        <w:t>2.</w:t>
-      </w:r>
-      <w:r>
-        <w:t>2</w:t>
-      </w:r>
-      <w:r>
-        <w:t xml:space="preserve"> </w:t>
-      </w:r>
+        <w:pStyle w:val="Heading3"/>
+      </w:pPr>
+      <w:bookmarkStart w:id="8" w:name="_Toc100186046"/>
       <w:r>
         <w:t>Check Coins:</w:t>
       </w:r>
+      <w:bookmarkEnd w:id="8"/>
     </w:p>
     <w:p/>
     <w:p>
       <w:r>
         <w:drawing>
-          <wp:inline distT="0" distB="0" distL="0" distR="0" wp14:anchorId="337B4F3F" wp14:editId="683BECCD">
-            <wp:extent cx="5943600" cy="3582035"/>
-            <wp:effectExtent l="0" t="0" r="0" b="0"/>
-            <wp:docPr id="8" name="Picture 8" descr="Diagram&#10;&#10;Description automatically generated"/>
+          <wp:inline distT="0" distB="0" distL="0" distR="0" wp14:anchorId="4477F5A8" wp14:editId="1A281482">
+            <wp:extent cx="5943600" cy="3919855"/>
+            <wp:effectExtent l="0" t="0" r="0" b="4445"/>
+            <wp:docPr id="7" name="Picture 7" descr="Diagram&#10;&#10;Description automatically generated"/>
             <wp:cNvGraphicFramePr>
               <a:graphicFrameLocks xmlns:a="http://schemas.openxmlformats.org/drawingml/2006/main" noChangeAspect="1"/>
             </wp:cNvGraphicFramePr>
@@ -1183,11 +2417,11 @@
               <a:graphicData uri="http://schemas.openxmlformats.org/drawingml/2006/picture">
                 <pic:pic xmlns:pic="http://schemas.openxmlformats.org/drawingml/2006/picture">
                   <pic:nvPicPr>
-                    <pic:cNvPr id="8" name="Picture 8" descr="Diagram&#10;&#10;Description automatically generated"/>
+                    <pic:cNvPr id="7" name="Picture 7" descr="Diagram&#10;&#10;Description automatically generated"/>
                     <pic:cNvPicPr/>
                   </pic:nvPicPr>
                   <pic:blipFill>
-                    <a:blip r:embed="rId10"/>
+                    <a:blip r:embed="rId13"/>
                     <a:stretch>
                       <a:fillRect/>
                     </a:stretch>
@@ -1195,7 +2429,7 @@
                   <pic:spPr>
                     <a:xfrm>
                       <a:off x="0" y="0"/>
-                      <a:ext cx="5943600" cy="3582035"/>
+                      <a:ext cx="5943600" cy="3919855"/>
                     </a:xfrm>
                     <a:prstGeom prst="rect">
                       <a:avLst/>
@@ -1216,20 +2450,13 @@
     <w:p/>
     <w:p>
       <w:pPr>
-        <w:pStyle w:val="Heading4"/>
-      </w:pPr>
-      <w:r>
-        <w:t>2.</w:t>
-      </w:r>
-      <w:r>
-        <w:t>3</w:t>
-      </w:r>
-      <w:r>
-        <w:t xml:space="preserve"> </w:t>
-      </w:r>
+        <w:pStyle w:val="Heading3"/>
+      </w:pPr>
+      <w:bookmarkStart w:id="9" w:name="_Toc100186047"/>
       <w:r>
         <w:t>Buy Coin:</w:t>
       </w:r>
+      <w:bookmarkEnd w:id="9"/>
     </w:p>
     <w:p/>
     <w:p>
@@ -1256,7 +2483,7 @@
                     <pic:cNvPicPr/>
                   </pic:nvPicPr>
                   <pic:blipFill>
-                    <a:blip r:embed="rId11"/>
+                    <a:blip r:embed="rId14"/>
                     <a:stretch>
                       <a:fillRect/>
                     </a:stretch>
@@ -1280,20 +2507,13 @@
     <w:p/>
     <w:p>
       <w:pPr>
-        <w:pStyle w:val="Heading4"/>
-      </w:pPr>
-      <w:r>
-        <w:t>2.</w:t>
-      </w:r>
-      <w:r>
-        <w:t>4</w:t>
-      </w:r>
-      <w:r>
-        <w:t xml:space="preserve"> </w:t>
-      </w:r>
+        <w:pStyle w:val="Heading3"/>
+      </w:pPr>
+      <w:bookmarkStart w:id="10" w:name="_Toc100186048"/>
       <w:r>
         <w:t>Sell Coin:</w:t>
       </w:r>
+      <w:bookmarkEnd w:id="10"/>
     </w:p>
     <w:p/>
     <w:p>
@@ -1317,7 +2537,7 @@
                     <pic:cNvPicPr/>
                   </pic:nvPicPr>
                   <pic:blipFill>
-                    <a:blip r:embed="rId12"/>
+                    <a:blip r:embed="rId15"/>
                     <a:stretch>
                       <a:fillRect/>
                     </a:stretch>
@@ -1339,11 +2559,859 @@
       </w:r>
     </w:p>
     <w:p/>
+    <w:p>
+      <w:pPr>
+        <w:pStyle w:val="Heading2"/>
+        <w:jc w:val="center"/>
+      </w:pPr>
+      <w:bookmarkStart w:id="11" w:name="_Toc100186049"/>
+      <w:r>
+        <w:t>How to Run</w:t>
+      </w:r>
+      <w:bookmarkEnd w:id="11"/>
+    </w:p>
+    <w:p>
+      <w:r>
+        <w:t>Go in the project folder (AOS Proj2) directly so you can see the bin folder and open command prompt there</w:t>
+      </w:r>
+    </w:p>
+    <w:p>
+      <w:r>
+        <w:drawing>
+          <wp:inline distT="0" distB="0" distL="0" distR="0" wp14:anchorId="1DC073B8" wp14:editId="7EB6E177">
+            <wp:extent cx="2178657" cy="1124607"/>
+            <wp:effectExtent l="0" t="0" r="6350" b="5715"/>
+            <wp:docPr id="12" name="Picture 12" descr="Graphical user interface, application&#10;&#10;Description automatically generated"/>
+            <wp:cNvGraphicFramePr>
+              <a:graphicFrameLocks xmlns:a="http://schemas.openxmlformats.org/drawingml/2006/main" noChangeAspect="1"/>
+            </wp:cNvGraphicFramePr>
+            <a:graphic xmlns:a="http://schemas.openxmlformats.org/drawingml/2006/main">
+              <a:graphicData uri="http://schemas.openxmlformats.org/drawingml/2006/picture">
+                <pic:pic xmlns:pic="http://schemas.openxmlformats.org/drawingml/2006/picture">
+                  <pic:nvPicPr>
+                    <pic:cNvPr id="12" name="Picture 12" descr="Graphical user interface, application&#10;&#10;Description automatically generated"/>
+                    <pic:cNvPicPr/>
+                  </pic:nvPicPr>
+                  <pic:blipFill rotWithShape="1">
+                    <a:blip r:embed="rId16"/>
+                    <a:srcRect b="15719"/>
+                    <a:stretch/>
+                  </pic:blipFill>
+                  <pic:spPr bwMode="auto">
+                    <a:xfrm>
+                      <a:off x="0" y="0"/>
+                      <a:ext cx="2266128" cy="1169759"/>
+                    </a:xfrm>
+                    <a:prstGeom prst="rect">
+                      <a:avLst/>
+                    </a:prstGeom>
+                    <a:ln>
+                      <a:noFill/>
+                    </a:ln>
+                    <a:extLst>
+                      <a:ext uri="{53640926-AAD7-44D8-BBD7-CCE9431645EC}">
+                        <a14:shadowObscured xmlns:a14="http://schemas.microsoft.com/office/drawing/2010/main"/>
+                      </a:ext>
+                    </a:extLst>
+                  </pic:spPr>
+                </pic:pic>
+              </a:graphicData>
+            </a:graphic>
+          </wp:inline>
+        </w:drawing>
+      </w:r>
+    </w:p>
+    <w:p/>
+    <w:p>
+      <w:r>
+        <w:t>Open terminal here for both client and server and run this command for Server</w:t>
+      </w:r>
+    </w:p>
+    <w:p>
+      <w:r>
+        <w:lastRenderedPageBreak/>
+        <w:drawing>
+          <wp:inline distT="0" distB="0" distL="0" distR="0" wp14:anchorId="0FE81579" wp14:editId="6AD6774B">
+            <wp:extent cx="5860111" cy="206733"/>
+            <wp:effectExtent l="0" t="0" r="0" b="0"/>
+            <wp:docPr id="14" name="Picture 14"/>
+            <wp:cNvGraphicFramePr>
+              <a:graphicFrameLocks xmlns:a="http://schemas.openxmlformats.org/drawingml/2006/main" noChangeAspect="1"/>
+            </wp:cNvGraphicFramePr>
+            <a:graphic xmlns:a="http://schemas.openxmlformats.org/drawingml/2006/main">
+              <a:graphicData uri="http://schemas.openxmlformats.org/drawingml/2006/picture">
+                <pic:pic xmlns:pic="http://schemas.openxmlformats.org/drawingml/2006/picture">
+                  <pic:nvPicPr>
+                    <pic:cNvPr id="1" name=""/>
+                    <pic:cNvPicPr/>
+                  </pic:nvPicPr>
+                  <pic:blipFill rotWithShape="1">
+                    <a:blip r:embed="rId17"/>
+                    <a:srcRect r="1404" b="27167"/>
+                    <a:stretch/>
+                  </pic:blipFill>
+                  <pic:spPr bwMode="auto">
+                    <a:xfrm>
+                      <a:off x="0" y="0"/>
+                      <a:ext cx="5860111" cy="206733"/>
+                    </a:xfrm>
+                    <a:prstGeom prst="rect">
+                      <a:avLst/>
+                    </a:prstGeom>
+                    <a:ln>
+                      <a:noFill/>
+                    </a:ln>
+                    <a:extLst>
+                      <a:ext uri="{53640926-AAD7-44D8-BBD7-CCE9431645EC}">
+                        <a14:shadowObscured xmlns:a14="http://schemas.microsoft.com/office/drawing/2010/main"/>
+                      </a:ext>
+                    </a:extLst>
+                  </pic:spPr>
+                </pic:pic>
+              </a:graphicData>
+            </a:graphic>
+          </wp:inline>
+        </w:drawing>
+      </w:r>
+    </w:p>
+    <w:p/>
+    <w:p>
+      <w:r>
+        <w:t xml:space="preserve">And </w:t>
+      </w:r>
+      <w:r>
+        <w:t>run</w:t>
+      </w:r>
+      <w:r>
+        <w:t xml:space="preserve"> this for Client</w:t>
+      </w:r>
+    </w:p>
+    <w:p>
+      <w:r>
+        <w:drawing>
+          <wp:inline distT="0" distB="0" distL="0" distR="0" wp14:anchorId="26FFA623" wp14:editId="59C000F4">
+            <wp:extent cx="5844209" cy="238539"/>
+            <wp:effectExtent l="0" t="0" r="0" b="3175"/>
+            <wp:docPr id="15" name="Picture 15"/>
+            <wp:cNvGraphicFramePr>
+              <a:graphicFrameLocks xmlns:a="http://schemas.openxmlformats.org/drawingml/2006/main" noChangeAspect="1"/>
+            </wp:cNvGraphicFramePr>
+            <a:graphic xmlns:a="http://schemas.openxmlformats.org/drawingml/2006/main">
+              <a:graphicData uri="http://schemas.openxmlformats.org/drawingml/2006/picture">
+                <pic:pic xmlns:pic="http://schemas.openxmlformats.org/drawingml/2006/picture">
+                  <pic:nvPicPr>
+                    <pic:cNvPr id="1" name=""/>
+                    <pic:cNvPicPr/>
+                  </pic:nvPicPr>
+                  <pic:blipFill rotWithShape="1">
+                    <a:blip r:embed="rId18"/>
+                    <a:srcRect r="1672" b="15961"/>
+                    <a:stretch/>
+                  </pic:blipFill>
+                  <pic:spPr bwMode="auto">
+                    <a:xfrm>
+                      <a:off x="0" y="0"/>
+                      <a:ext cx="5844209" cy="238539"/>
+                    </a:xfrm>
+                    <a:prstGeom prst="rect">
+                      <a:avLst/>
+                    </a:prstGeom>
+                    <a:ln>
+                      <a:noFill/>
+                    </a:ln>
+                    <a:extLst>
+                      <a:ext uri="{53640926-AAD7-44D8-BBD7-CCE9431645EC}">
+                        <a14:shadowObscured xmlns:a14="http://schemas.microsoft.com/office/drawing/2010/main"/>
+                      </a:ext>
+                    </a:extLst>
+                  </pic:spPr>
+                </pic:pic>
+              </a:graphicData>
+            </a:graphic>
+          </wp:inline>
+        </w:drawing>
+      </w:r>
+    </w:p>
+    <w:p/>
+    <w:p>
+      <w:r>
+        <w:t>In Server:</w:t>
+      </w:r>
+    </w:p>
+    <w:p>
+      <w:pPr>
+        <w:pStyle w:val="Heading3"/>
+      </w:pPr>
+      <w:bookmarkStart w:id="12" w:name="_Toc100186050"/>
+      <w:r>
+        <w:t>Server will ask you for port no. to start registry in</w:t>
+      </w:r>
+      <w:bookmarkEnd w:id="12"/>
+    </w:p>
+    <w:p/>
+    <w:p>
+      <w:r>
+        <w:t>Menu actions:</w:t>
+      </w:r>
+    </w:p>
+    <w:tbl>
+      <w:tblPr>
+        <w:tblStyle w:val="TableGrid"/>
+        <w:tblW w:w="0" w:type="auto"/>
+        <w:tblBorders>
+          <w:top w:val="none" w:sz="0" w:space="0" w:color="auto"/>
+          <w:left w:val="none" w:sz="0" w:space="0" w:color="auto"/>
+          <w:bottom w:val="none" w:sz="0" w:space="0" w:color="auto"/>
+          <w:right w:val="none" w:sz="0" w:space="0" w:color="auto"/>
+          <w:insideH w:val="none" w:sz="0" w:space="0" w:color="auto"/>
+          <w:insideV w:val="none" w:sz="0" w:space="0" w:color="auto"/>
+        </w:tblBorders>
+        <w:tblLook w:val="04A0" w:firstRow="1" w:lastRow="0" w:firstColumn="1" w:lastColumn="0" w:noHBand="0" w:noVBand="1"/>
+      </w:tblPr>
+      <w:tblGrid>
+        <w:gridCol w:w="2752"/>
+        <w:gridCol w:w="2404"/>
+        <w:gridCol w:w="449"/>
+        <w:gridCol w:w="3575"/>
+      </w:tblGrid>
+      <w:tr>
+        <w:trPr>
+          <w:trHeight w:val="1328"/>
+        </w:trPr>
+        <w:tc>
+          <w:tcPr>
+            <w:tcW w:w="2752" w:type="dxa"/>
+          </w:tcPr>
+          <w:p>
+            <w:r>
+              <w:drawing>
+                <wp:inline distT="0" distB="0" distL="0" distR="0" wp14:anchorId="03ACCB35" wp14:editId="61EAC993">
+                  <wp:extent cx="1477960" cy="672662"/>
+                  <wp:effectExtent l="0" t="0" r="0" b="635"/>
+                  <wp:docPr id="16" name="Picture 16" descr="Text&#10;&#10;Description automatically generated"/>
+                  <wp:cNvGraphicFramePr>
+                    <a:graphicFrameLocks xmlns:a="http://schemas.openxmlformats.org/drawingml/2006/main" noChangeAspect="1"/>
+                  </wp:cNvGraphicFramePr>
+                  <a:graphic xmlns:a="http://schemas.openxmlformats.org/drawingml/2006/main">
+                    <a:graphicData uri="http://schemas.openxmlformats.org/drawingml/2006/picture">
+                      <pic:pic xmlns:pic="http://schemas.openxmlformats.org/drawingml/2006/picture">
+                        <pic:nvPicPr>
+                          <pic:cNvPr id="16" name="Picture 16" descr="Text&#10;&#10;Description automatically generated"/>
+                          <pic:cNvPicPr/>
+                        </pic:nvPicPr>
+                        <pic:blipFill>
+                          <a:blip r:embed="rId19"/>
+                          <a:stretch>
+                            <a:fillRect/>
+                          </a:stretch>
+                        </pic:blipFill>
+                        <pic:spPr>
+                          <a:xfrm>
+                            <a:off x="0" y="0"/>
+                            <a:ext cx="1695993" cy="771895"/>
+                          </a:xfrm>
+                          <a:prstGeom prst="rect">
+                            <a:avLst/>
+                          </a:prstGeom>
+                        </pic:spPr>
+                      </pic:pic>
+                    </a:graphicData>
+                  </a:graphic>
+                </wp:inline>
+              </w:drawing>
+            </w:r>
+          </w:p>
+          <w:p>
+            <w:r>
+              <w:t xml:space="preserve">Main </w:t>
+            </w:r>
+          </w:p>
+        </w:tc>
+        <w:tc>
+          <w:tcPr>
+            <w:tcW w:w="2404" w:type="dxa"/>
+            <w:vMerge w:val="restart"/>
+          </w:tcPr>
+          <w:p>
+            <w:r>
+              <w:drawing>
+                <wp:inline distT="0" distB="0" distL="0" distR="0" wp14:anchorId="51E3FA7B" wp14:editId="32BC1BC0">
+                  <wp:extent cx="1389555" cy="2763137"/>
+                  <wp:effectExtent l="0" t="0" r="0" b="5715"/>
+                  <wp:docPr id="17" name="Picture 17"/>
+                  <wp:cNvGraphicFramePr>
+                    <a:graphicFrameLocks xmlns:a="http://schemas.openxmlformats.org/drawingml/2006/main" noChangeAspect="1"/>
+                  </wp:cNvGraphicFramePr>
+                  <a:graphic xmlns:a="http://schemas.openxmlformats.org/drawingml/2006/main">
+                    <a:graphicData uri="http://schemas.openxmlformats.org/drawingml/2006/picture">
+                      <pic:pic xmlns:pic="http://schemas.openxmlformats.org/drawingml/2006/picture">
+                        <pic:nvPicPr>
+                          <pic:cNvPr id="1" name=""/>
+                          <pic:cNvPicPr/>
+                        </pic:nvPicPr>
+                        <pic:blipFill>
+                          <a:blip r:embed="rId20"/>
+                          <a:stretch>
+                            <a:fillRect/>
+                          </a:stretch>
+                        </pic:blipFill>
+                        <pic:spPr>
+                          <a:xfrm>
+                            <a:off x="0" y="0"/>
+                            <a:ext cx="1431988" cy="2847516"/>
+                          </a:xfrm>
+                          <a:prstGeom prst="rect">
+                            <a:avLst/>
+                          </a:prstGeom>
+                        </pic:spPr>
+                      </pic:pic>
+                    </a:graphicData>
+                  </a:graphic>
+                </wp:inline>
+              </w:drawing>
+            </w:r>
+            <w:r>
+              <w:t xml:space="preserve"> </w:t>
+            </w:r>
+          </w:p>
+        </w:tc>
+        <w:tc>
+          <w:tcPr>
+            <w:tcW w:w="449" w:type="dxa"/>
+          </w:tcPr>
+          <w:p>
+            <w:r>
+              <w:rPr>
+                <w:noProof/>
+              </w:rPr>
+              <mc:AlternateContent>
+                <mc:Choice Requires="wps">
+                  <w:drawing>
+                    <wp:anchor distT="0" distB="0" distL="114300" distR="114300" simplePos="0" relativeHeight="251665408" behindDoc="0" locked="0" layoutInCell="1" allowOverlap="1" wp14:anchorId="37552D87" wp14:editId="16F2F4E5">
+                      <wp:simplePos x="0" y="0"/>
+                      <wp:positionH relativeFrom="column">
+                        <wp:posOffset>-121004</wp:posOffset>
+                      </wp:positionH>
+                      <wp:positionV relativeFrom="paragraph">
+                        <wp:posOffset>356235</wp:posOffset>
+                      </wp:positionV>
+                      <wp:extent cx="334926" cy="174929"/>
+                      <wp:effectExtent l="12700" t="12700" r="8255" b="28575"/>
+                      <wp:wrapNone/>
+                      <wp:docPr id="20" name="Right Arrow 20"/>
+                      <wp:cNvGraphicFramePr/>
+                      <a:graphic xmlns:a="http://schemas.openxmlformats.org/drawingml/2006/main">
+                        <a:graphicData uri="http://schemas.microsoft.com/office/word/2010/wordprocessingShape">
+                          <wps:wsp>
+                            <wps:cNvSpPr/>
+                            <wps:spPr>
+                              <a:xfrm flipH="1">
+                                <a:off x="0" y="0"/>
+                                <a:ext cx="334926" cy="174929"/>
+                              </a:xfrm>
+                              <a:prstGeom prst="rightArrow">
+                                <a:avLst/>
+                              </a:prstGeom>
+                            </wps:spPr>
+                            <wps:style>
+                              <a:lnRef idx="2">
+                                <a:schemeClr val="accent4">
+                                  <a:shade val="50000"/>
+                                </a:schemeClr>
+                              </a:lnRef>
+                              <a:fillRef idx="1">
+                                <a:schemeClr val="accent4"/>
+                              </a:fillRef>
+                              <a:effectRef idx="0">
+                                <a:schemeClr val="accent4"/>
+                              </a:effectRef>
+                              <a:fontRef idx="minor">
+                                <a:schemeClr val="lt1"/>
+                              </a:fontRef>
+                            </wps:style>
+                            <wps:bodyPr rot="0" spcFirstLastPara="0" vertOverflow="overflow" horzOverflow="overflow" vert="horz" wrap="square" lIns="91440" tIns="45720" rIns="91440" bIns="45720" numCol="1" spcCol="0" rtlCol="0" fromWordArt="0" anchor="ctr" anchorCtr="0" forceAA="0" compatLnSpc="1">
+                              <a:prstTxWarp prst="textNoShape">
+                                <a:avLst/>
+                              </a:prstTxWarp>
+                              <a:noAutofit/>
+                            </wps:bodyPr>
+                          </wps:wsp>
+                        </a:graphicData>
+                      </a:graphic>
+                      <wp14:sizeRelH relativeFrom="margin">
+                        <wp14:pctWidth>0</wp14:pctWidth>
+                      </wp14:sizeRelH>
+                    </wp:anchor>
+                  </w:drawing>
+                </mc:Choice>
+                <mc:Fallback>
+                  <w:pict>
+                    <v:shapetype w14:anchorId="77E89ECA" id="_x0000_t13" coordsize="21600,21600" o:spt="13" adj="16200,5400" path="m@0,l@0@1,0@1,0@2@0@2@0,21600,21600,10800xe">
+                      <v:stroke joinstyle="miter"/>
+                      <v:formulas>
+                        <v:f eqn="val #0"/>
+                        <v:f eqn="val #1"/>
+                        <v:f eqn="sum height 0 #1"/>
+                        <v:f eqn="sum 10800 0 #1"/>
+                        <v:f eqn="sum width 0 #0"/>
+                        <v:f eqn="prod @4 @3 10800"/>
+                        <v:f eqn="sum width 0 @5"/>
+                      </v:formulas>
+                      <v:path o:connecttype="custom" o:connectlocs="@0,0;0,10800;@0,21600;21600,10800" o:connectangles="270,180,90,0" textboxrect="0,@1,@6,@2"/>
+                      <v:handles>
+                        <v:h position="#0,#1" xrange="0,21600" yrange="0,10800"/>
+                      </v:handles>
+                    </v:shapetype>
+                    <v:shape id="Right Arrow 20" o:spid="_x0000_s1026" type="#_x0000_t13" style="position:absolute;margin-left:-9.55pt;margin-top:28.05pt;width:26.35pt;height:13.75pt;flip:x;z-index:251665408;visibility:visible;mso-wrap-style:square;mso-width-percent:0;mso-wrap-distance-left:9pt;mso-wrap-distance-top:0;mso-wrap-distance-right:9pt;mso-wrap-distance-bottom:0;mso-position-horizontal:absolute;mso-position-horizontal-relative:text;mso-position-vertical:absolute;mso-position-vertical-relative:text;mso-width-percent:0;mso-width-relative:margin;v-text-anchor:middle" o:gfxdata="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" adj="15959" fillcolor="#ffc000 [3207]" strokecolor="#7f5f00 [1607]" strokeweight="1pt"/>
+                  </w:pict>
+                </mc:Fallback>
+              </mc:AlternateContent>
+            </w:r>
+          </w:p>
+        </w:tc>
+        <w:tc>
+          <w:tcPr>
+            <w:tcW w:w="3575" w:type="dxa"/>
+          </w:tcPr>
+          <w:p>
+            <w:r>
+              <w:t>You can choose any operation and can always come back from it by choosing the appropriate action.</w:t>
+            </w:r>
+          </w:p>
+        </w:tc>
+      </w:tr>
+      <w:tr>
+        <w:trPr>
+          <w:trHeight w:val="1327"/>
+        </w:trPr>
+        <w:tc>
+          <w:tcPr>
+            <w:tcW w:w="2752" w:type="dxa"/>
+          </w:tcPr>
+          <w:p>
+            <w:r>
+              <w:drawing>
+                <wp:inline distT="0" distB="0" distL="0" distR="0" wp14:anchorId="7350423A" wp14:editId="69099491">
+                  <wp:extent cx="1351202" cy="771276"/>
+                  <wp:effectExtent l="0" t="0" r="0" b="3810"/>
+                  <wp:docPr id="18" name="Picture 18"/>
+                  <wp:cNvGraphicFramePr>
+                    <a:graphicFrameLocks xmlns:a="http://schemas.openxmlformats.org/drawingml/2006/main" noChangeAspect="1"/>
+                  </wp:cNvGraphicFramePr>
+                  <a:graphic xmlns:a="http://schemas.openxmlformats.org/drawingml/2006/main">
+                    <a:graphicData uri="http://schemas.openxmlformats.org/drawingml/2006/picture">
+                      <pic:pic xmlns:pic="http://schemas.openxmlformats.org/drawingml/2006/picture">
+                        <pic:nvPicPr>
+                          <pic:cNvPr id="1" name=""/>
+                          <pic:cNvPicPr/>
+                        </pic:nvPicPr>
+                        <pic:blipFill rotWithShape="1">
+                          <a:blip r:embed="rId20"/>
+                          <a:srcRect t="4143" b="67152"/>
+                          <a:stretch/>
+                        </pic:blipFill>
+                        <pic:spPr bwMode="auto">
+                          <a:xfrm>
+                            <a:off x="0" y="0"/>
+                            <a:ext cx="1390976" cy="793980"/>
+                          </a:xfrm>
+                          <a:prstGeom prst="rect">
+                            <a:avLst/>
+                          </a:prstGeom>
+                          <a:ln>
+                            <a:noFill/>
+                          </a:ln>
+                          <a:extLst>
+                            <a:ext uri="{53640926-AAD7-44D8-BBD7-CCE9431645EC}">
+                              <a14:shadowObscured xmlns:a14="http://schemas.microsoft.com/office/drawing/2010/main"/>
+                            </a:ext>
+                          </a:extLst>
+                        </pic:spPr>
+                      </pic:pic>
+                    </a:graphicData>
+                  </a:graphic>
+                </wp:inline>
+              </w:drawing>
+            </w:r>
+          </w:p>
+          <w:p>
+            <w:r>
+              <w:t>In client you can perform client creation and edit of client remove a client and these operations are persistent hence all the actions are saved in a file.</w:t>
+            </w:r>
+          </w:p>
+        </w:tc>
+        <w:tc>
+          <w:tcPr>
+            <w:tcW w:w="2404" w:type="dxa"/>
+            <w:vMerge/>
+          </w:tcPr>
+          <w:p/>
+        </w:tc>
+        <w:tc>
+          <w:tcPr>
+            <w:tcW w:w="4024" w:type="dxa"/>
+            <w:gridSpan w:val="2"/>
+          </w:tcPr>
+          <w:p>
+            <w:r>
+              <w:drawing>
+                <wp:inline distT="0" distB="0" distL="0" distR="0" wp14:anchorId="32100E3E" wp14:editId="2CFF2A1B">
+                  <wp:extent cx="1351180" cy="628153"/>
+                  <wp:effectExtent l="0" t="0" r="0" b="0"/>
+                  <wp:docPr id="19" name="Picture 19"/>
+                  <wp:cNvGraphicFramePr>
+                    <a:graphicFrameLocks xmlns:a="http://schemas.openxmlformats.org/drawingml/2006/main" noChangeAspect="1"/>
+                  </wp:cNvGraphicFramePr>
+                  <a:graphic xmlns:a="http://schemas.openxmlformats.org/drawingml/2006/main">
+                    <a:graphicData uri="http://schemas.openxmlformats.org/drawingml/2006/picture">
+                      <pic:pic xmlns:pic="http://schemas.openxmlformats.org/drawingml/2006/picture">
+                        <pic:nvPicPr>
+                          <pic:cNvPr id="1" name=""/>
+                          <pic:cNvPicPr/>
+                        </pic:nvPicPr>
+                        <pic:blipFill rotWithShape="1">
+                          <a:blip r:embed="rId20"/>
+                          <a:srcRect t="52969" b="23652"/>
+                          <a:stretch/>
+                        </pic:blipFill>
+                        <pic:spPr bwMode="auto">
+                          <a:xfrm>
+                            <a:off x="0" y="0"/>
+                            <a:ext cx="1390976" cy="646654"/>
+                          </a:xfrm>
+                          <a:prstGeom prst="rect">
+                            <a:avLst/>
+                          </a:prstGeom>
+                          <a:ln>
+                            <a:noFill/>
+                          </a:ln>
+                          <a:extLst>
+                            <a:ext uri="{53640926-AAD7-44D8-BBD7-CCE9431645EC}">
+                              <a14:shadowObscured xmlns:a14="http://schemas.microsoft.com/office/drawing/2010/main"/>
+                            </a:ext>
+                          </a:extLst>
+                        </pic:spPr>
+                      </pic:pic>
+                    </a:graphicData>
+                  </a:graphic>
+                </wp:inline>
+              </w:drawing>
+            </w:r>
+          </w:p>
+          <w:p>
+            <w:r>
+              <w:t>In coin menu you can</w:t>
+            </w:r>
+            <w:r>
+              <w:t xml:space="preserve"> list all coins and can also create and edit coin. Each coin object is maintained as a separate stub and </w:t>
+            </w:r>
+            <w:r>
+              <w:t>can be accessed by client to check current stat. All operations are again file persistent.</w:t>
+            </w:r>
+          </w:p>
+        </w:tc>
+      </w:tr>
+    </w:tbl>
+    <w:p/>
+    <w:p>
+      <w:r>
+        <w:t>Sample user account:</w:t>
+      </w:r>
+    </w:p>
+    <w:p>
+      <w:r>
+        <w:drawing>
+          <wp:inline distT="0" distB="0" distL="0" distR="0" wp14:anchorId="0508E6D1" wp14:editId="3E07B6F0">
+            <wp:extent cx="5276193" cy="1531562"/>
+            <wp:effectExtent l="0" t="0" r="0" b="5715"/>
+            <wp:docPr id="21" name="Picture 21" descr="Text&#10;&#10;Description automatically generated"/>
+            <wp:cNvGraphicFramePr>
+              <a:graphicFrameLocks xmlns:a="http://schemas.openxmlformats.org/drawingml/2006/main" noChangeAspect="1"/>
+            </wp:cNvGraphicFramePr>
+            <a:graphic xmlns:a="http://schemas.openxmlformats.org/drawingml/2006/main">
+              <a:graphicData uri="http://schemas.openxmlformats.org/drawingml/2006/picture">
+                <pic:pic xmlns:pic="http://schemas.openxmlformats.org/drawingml/2006/picture">
+                  <pic:nvPicPr>
+                    <pic:cNvPr id="21" name="Picture 21" descr="Text&#10;&#10;Description automatically generated"/>
+                    <pic:cNvPicPr/>
+                  </pic:nvPicPr>
+                  <pic:blipFill>
+                    <a:blip r:embed="rId21"/>
+                    <a:stretch>
+                      <a:fillRect/>
+                    </a:stretch>
+                  </pic:blipFill>
+                  <pic:spPr>
+                    <a:xfrm>
+                      <a:off x="0" y="0"/>
+                      <a:ext cx="5334194" cy="1548398"/>
+                    </a:xfrm>
+                    <a:prstGeom prst="rect">
+                      <a:avLst/>
+                    </a:prstGeom>
+                  </pic:spPr>
+                </pic:pic>
+              </a:graphicData>
+            </a:graphic>
+          </wp:inline>
+        </w:drawing>
+      </w:r>
+    </w:p>
+    <w:p/>
+    <w:p>
+      <w:r>
+        <w:t>Sample Coin:</w:t>
+      </w:r>
+    </w:p>
+    <w:p>
+      <w:r>
+        <w:lastRenderedPageBreak/>
+        <w:drawing>
+          <wp:inline distT="0" distB="0" distL="0" distR="0" wp14:anchorId="454BB3C2" wp14:editId="09C2397A">
+            <wp:extent cx="3846786" cy="1634061"/>
+            <wp:effectExtent l="0" t="0" r="1905" b="4445"/>
+            <wp:docPr id="22" name="Picture 22" descr="Text&#10;&#10;Description automatically generated"/>
+            <wp:cNvGraphicFramePr>
+              <a:graphicFrameLocks xmlns:a="http://schemas.openxmlformats.org/drawingml/2006/main" noChangeAspect="1"/>
+            </wp:cNvGraphicFramePr>
+            <a:graphic xmlns:a="http://schemas.openxmlformats.org/drawingml/2006/main">
+              <a:graphicData uri="http://schemas.openxmlformats.org/drawingml/2006/picture">
+                <pic:pic xmlns:pic="http://schemas.openxmlformats.org/drawingml/2006/picture">
+                  <pic:nvPicPr>
+                    <pic:cNvPr id="22" name="Picture 22" descr="Text&#10;&#10;Description automatically generated"/>
+                    <pic:cNvPicPr/>
+                  </pic:nvPicPr>
+                  <pic:blipFill>
+                    <a:blip r:embed="rId22"/>
+                    <a:stretch>
+                      <a:fillRect/>
+                    </a:stretch>
+                  </pic:blipFill>
+                  <pic:spPr>
+                    <a:xfrm>
+                      <a:off x="0" y="0"/>
+                      <a:ext cx="3954624" cy="1679869"/>
+                    </a:xfrm>
+                    <a:prstGeom prst="rect">
+                      <a:avLst/>
+                    </a:prstGeom>
+                  </pic:spPr>
+                </pic:pic>
+              </a:graphicData>
+            </a:graphic>
+          </wp:inline>
+        </w:drawing>
+      </w:r>
+    </w:p>
+    <w:p>
+      <w:pPr>
+        <w:pStyle w:val="Heading3"/>
+      </w:pPr>
+      <w:bookmarkStart w:id="13" w:name="_Toc100186051"/>
+      <w:r>
+        <w:t>In Client:</w:t>
+      </w:r>
+      <w:bookmarkEnd w:id="13"/>
+    </w:p>
+    <w:p>
+      <w:r>
+        <w:t xml:space="preserve">Client needs to provide the server </w:t>
+      </w:r>
+      <w:proofErr w:type="spellStart"/>
+      <w:r>
+        <w:t>ip</w:t>
+      </w:r>
+      <w:proofErr w:type="spellEnd"/>
+      <w:r>
+        <w:t xml:space="preserve"> and port number </w:t>
+      </w:r>
+      <w:proofErr w:type="gramStart"/>
+      <w:r>
+        <w:t>and also</w:t>
+      </w:r>
+      <w:proofErr w:type="gramEnd"/>
+      <w:r>
+        <w:t xml:space="preserve"> his username(id) and password separated with “:”</w:t>
+      </w:r>
+    </w:p>
+    <w:tbl>
+      <w:tblPr>
+        <w:tblStyle w:val="TableGrid"/>
+        <w:tblW w:w="0" w:type="auto"/>
+        <w:tblBorders>
+          <w:top w:val="none" w:sz="0" w:space="0" w:color="auto"/>
+          <w:left w:val="none" w:sz="0" w:space="0" w:color="auto"/>
+          <w:bottom w:val="none" w:sz="0" w:space="0" w:color="auto"/>
+          <w:right w:val="none" w:sz="0" w:space="0" w:color="auto"/>
+          <w:insideH w:val="none" w:sz="0" w:space="0" w:color="auto"/>
+          <w:insideV w:val="none" w:sz="0" w:space="0" w:color="auto"/>
+        </w:tblBorders>
+        <w:tblLook w:val="04A0" w:firstRow="1" w:lastRow="0" w:firstColumn="1" w:lastColumn="0" w:noHBand="0" w:noVBand="1"/>
+      </w:tblPr>
+      <w:tblGrid>
+        <w:gridCol w:w="3839"/>
+        <w:gridCol w:w="5521"/>
+      </w:tblGrid>
+      <w:tr>
+        <w:tc>
+          <w:tcPr>
+            <w:tcW w:w="3839" w:type="dxa"/>
+          </w:tcPr>
+          <w:p>
+            <w:r>
+              <w:drawing>
+                <wp:inline distT="0" distB="0" distL="0" distR="0" wp14:anchorId="018949B4" wp14:editId="0ADD3F35">
+                  <wp:extent cx="2300990" cy="1357584"/>
+                  <wp:effectExtent l="0" t="0" r="0" b="1905"/>
+                  <wp:docPr id="23" name="Picture 23" descr="Text&#10;&#10;Description automatically generated"/>
+                  <wp:cNvGraphicFramePr>
+                    <a:graphicFrameLocks xmlns:a="http://schemas.openxmlformats.org/drawingml/2006/main" noChangeAspect="1"/>
+                  </wp:cNvGraphicFramePr>
+                  <a:graphic xmlns:a="http://schemas.openxmlformats.org/drawingml/2006/main">
+                    <a:graphicData uri="http://schemas.openxmlformats.org/drawingml/2006/picture">
+                      <pic:pic xmlns:pic="http://schemas.openxmlformats.org/drawingml/2006/picture">
+                        <pic:nvPicPr>
+                          <pic:cNvPr id="23" name="Picture 23" descr="Text&#10;&#10;Description automatically generated"/>
+                          <pic:cNvPicPr/>
+                        </pic:nvPicPr>
+                        <pic:blipFill>
+                          <a:blip r:embed="rId23"/>
+                          <a:stretch>
+                            <a:fillRect/>
+                          </a:stretch>
+                        </pic:blipFill>
+                        <pic:spPr>
+                          <a:xfrm>
+                            <a:off x="0" y="0"/>
+                            <a:ext cx="2335090" cy="1377703"/>
+                          </a:xfrm>
+                          <a:prstGeom prst="rect">
+                            <a:avLst/>
+                          </a:prstGeom>
+                        </pic:spPr>
+                      </pic:pic>
+                    </a:graphicData>
+                  </a:graphic>
+                </wp:inline>
+              </w:drawing>
+            </w:r>
+          </w:p>
+          <w:p>
+            <w:r>
+              <w:t xml:space="preserve">Client Main Menu </w:t>
+            </w:r>
+          </w:p>
+        </w:tc>
+        <w:tc>
+          <w:tcPr>
+            <w:tcW w:w="5521" w:type="dxa"/>
+          </w:tcPr>
+          <w:p/>
+          <w:p>
+            <w:r>
+              <w:drawing>
+                <wp:inline distT="0" distB="0" distL="0" distR="0" wp14:anchorId="0774CA0E" wp14:editId="5DFC7024">
+                  <wp:extent cx="2150249" cy="497205"/>
+                  <wp:effectExtent l="0" t="0" r="0" b="0"/>
+                  <wp:docPr id="25" name="Picture 25"/>
+                  <wp:cNvGraphicFramePr>
+                    <a:graphicFrameLocks xmlns:a="http://schemas.openxmlformats.org/drawingml/2006/main" noChangeAspect="1"/>
+                  </wp:cNvGraphicFramePr>
+                  <a:graphic xmlns:a="http://schemas.openxmlformats.org/drawingml/2006/main">
+                    <a:graphicData uri="http://schemas.openxmlformats.org/drawingml/2006/picture">
+                      <pic:pic xmlns:pic="http://schemas.openxmlformats.org/drawingml/2006/picture">
+                        <pic:nvPicPr>
+                          <pic:cNvPr id="1" name=""/>
+                          <pic:cNvPicPr/>
+                        </pic:nvPicPr>
+                        <pic:blipFill>
+                          <a:blip r:embed="rId24"/>
+                          <a:stretch>
+                            <a:fillRect/>
+                          </a:stretch>
+                        </pic:blipFill>
+                        <pic:spPr>
+                          <a:xfrm>
+                            <a:off x="0" y="0"/>
+                            <a:ext cx="2307180" cy="533492"/>
+                          </a:xfrm>
+                          <a:prstGeom prst="rect">
+                            <a:avLst/>
+                          </a:prstGeom>
+                        </pic:spPr>
+                      </pic:pic>
+                    </a:graphicData>
+                  </a:graphic>
+                </wp:inline>
+              </w:drawing>
+            </w:r>
+          </w:p>
+          <w:p>
+            <w:r>
+              <w:t>Buy operation</w:t>
+            </w:r>
+          </w:p>
+        </w:tc>
+      </w:tr>
+      <w:tr>
+        <w:tc>
+          <w:tcPr>
+            <w:tcW w:w="9360" w:type="dxa"/>
+            <w:gridSpan w:val="2"/>
+          </w:tcPr>
+          <w:p>
+            <w:r>
+              <w:drawing>
+                <wp:inline distT="0" distB="0" distL="0" distR="0" wp14:anchorId="37713664" wp14:editId="060F7287">
+                  <wp:extent cx="4511177" cy="1319134"/>
+                  <wp:effectExtent l="0" t="0" r="0" b="1905"/>
+                  <wp:docPr id="24" name="Picture 24"/>
+                  <wp:cNvGraphicFramePr>
+                    <a:graphicFrameLocks xmlns:a="http://schemas.openxmlformats.org/drawingml/2006/main" noChangeAspect="1"/>
+                  </wp:cNvGraphicFramePr>
+                  <a:graphic xmlns:a="http://schemas.openxmlformats.org/drawingml/2006/main">
+                    <a:graphicData uri="http://schemas.openxmlformats.org/drawingml/2006/picture">
+                      <pic:pic xmlns:pic="http://schemas.openxmlformats.org/drawingml/2006/picture">
+                        <pic:nvPicPr>
+                          <pic:cNvPr id="1" name=""/>
+                          <pic:cNvPicPr/>
+                        </pic:nvPicPr>
+                        <pic:blipFill>
+                          <a:blip r:embed="rId25"/>
+                          <a:stretch>
+                            <a:fillRect/>
+                          </a:stretch>
+                        </pic:blipFill>
+                        <pic:spPr>
+                          <a:xfrm>
+                            <a:off x="0" y="0"/>
+                            <a:ext cx="4757423" cy="1391140"/>
+                          </a:xfrm>
+                          <a:prstGeom prst="rect">
+                            <a:avLst/>
+                          </a:prstGeom>
+                        </pic:spPr>
+                      </pic:pic>
+                    </a:graphicData>
+                  </a:graphic>
+                </wp:inline>
+              </w:drawing>
+            </w:r>
+          </w:p>
+          <w:p>
+            <w:r>
+              <w:t>Client Wallet</w:t>
+            </w:r>
+          </w:p>
+        </w:tc>
+      </w:tr>
+    </w:tbl>
+    <w:p/>
     <w:p/>
     <w:sectPr>
-      <w:headerReference w:type="default" r:id="rId13"/>
+      <w:headerReference w:type="default" r:id="rId26"/>
       <w:pgSz w:w="12240" w:h="15840"/>
-      <w:pgMar w:top="1440" w:right="1440" w:bottom="1440" w:left="1440" w:header="720" w:footer="720" w:gutter="0"/>
+      <w:pgMar w:top="1971" w:right="1440" w:bottom="1440" w:left="1440" w:header="720" w:footer="720" w:gutter="0"/>
       <w:cols w:space="720"/>
       <w:docGrid w:linePitch="360"/>
     </w:sectPr>
@@ -1847,6 +3915,127 @@
     </w:lvl>
   </w:abstractNum>
   <w:abstractNum w:abstractNumId="4" w15:restartNumberingAfterBreak="0">
+    <w:nsid w:val="7CE83254"/>
+    <w:multiLevelType w:val="multilevel"/>
+    <w:tmpl w:val="72C44846"/>
+    <w:lvl w:ilvl="0">
+      <w:start w:val="1"/>
+      <w:numFmt w:val="decimal"/>
+      <w:lvlText w:val="%1."/>
+      <w:lvlJc w:val="left"/>
+      <w:pPr>
+        <w:ind w:left="720" w:hanging="360"/>
+      </w:pPr>
+      <w:rPr>
+        <w:rFonts w:hint="default"/>
+      </w:rPr>
+    </w:lvl>
+    <w:lvl w:ilvl="1">
+      <w:start w:val="1"/>
+      <w:numFmt w:val="decimal"/>
+      <w:isLgl/>
+      <w:lvlText w:val="%1.%2"/>
+      <w:lvlJc w:val="left"/>
+      <w:pPr>
+        <w:ind w:left="720" w:hanging="360"/>
+      </w:pPr>
+      <w:rPr>
+        <w:rFonts w:hint="default"/>
+      </w:rPr>
+    </w:lvl>
+    <w:lvl w:ilvl="2">
+      <w:start w:val="1"/>
+      <w:numFmt w:val="decimal"/>
+      <w:isLgl/>
+      <w:lvlText w:val="%1.%2.%3"/>
+      <w:lvlJc w:val="left"/>
+      <w:pPr>
+        <w:ind w:left="1080" w:hanging="720"/>
+      </w:pPr>
+      <w:rPr>
+        <w:rFonts w:hint="default"/>
+      </w:rPr>
+    </w:lvl>
+    <w:lvl w:ilvl="3">
+      <w:start w:val="1"/>
+      <w:numFmt w:val="decimal"/>
+      <w:isLgl/>
+      <w:lvlText w:val="%1.%2.%3.%4"/>
+      <w:lvlJc w:val="left"/>
+      <w:pPr>
+        <w:ind w:left="1080" w:hanging="720"/>
+      </w:pPr>
+      <w:rPr>
+        <w:rFonts w:hint="default"/>
+      </w:rPr>
+    </w:lvl>
+    <w:lvl w:ilvl="4">
+      <w:start w:val="1"/>
+      <w:numFmt w:val="decimal"/>
+      <w:isLgl/>
+      <w:lvlText w:val="%1.%2.%3.%4.%5"/>
+      <w:lvlJc w:val="left"/>
+      <w:pPr>
+        <w:ind w:left="1440" w:hanging="1080"/>
+      </w:pPr>
+      <w:rPr>
+        <w:rFonts w:hint="default"/>
+      </w:rPr>
+    </w:lvl>
+    <w:lvl w:ilvl="5">
+      <w:start w:val="1"/>
+      <w:numFmt w:val="decimal"/>
+      <w:isLgl/>
+      <w:lvlText w:val="%1.%2.%3.%4.%5.%6"/>
+      <w:lvlJc w:val="left"/>
+      <w:pPr>
+        <w:ind w:left="1440" w:hanging="1080"/>
+      </w:pPr>
+      <w:rPr>
+        <w:rFonts w:hint="default"/>
+      </w:rPr>
+    </w:lvl>
+    <w:lvl w:ilvl="6">
+      <w:start w:val="1"/>
+      <w:numFmt w:val="decimal"/>
+      <w:isLgl/>
+      <w:lvlText w:val="%1.%2.%3.%4.%5.%6.%7"/>
+      <w:lvlJc w:val="left"/>
+      <w:pPr>
+        <w:ind w:left="1800" w:hanging="1440"/>
+      </w:pPr>
+      <w:rPr>
+        <w:rFonts w:hint="default"/>
+      </w:rPr>
+    </w:lvl>
+    <w:lvl w:ilvl="7">
+      <w:start w:val="1"/>
+      <w:numFmt w:val="decimal"/>
+      <w:isLgl/>
+      <w:lvlText w:val="%1.%2.%3.%4.%5.%6.%7.%8"/>
+      <w:lvlJc w:val="left"/>
+      <w:pPr>
+        <w:ind w:left="1800" w:hanging="1440"/>
+      </w:pPr>
+      <w:rPr>
+        <w:rFonts w:hint="default"/>
+      </w:rPr>
+    </w:lvl>
+    <w:lvl w:ilvl="8">
+      <w:start w:val="1"/>
+      <w:numFmt w:val="decimal"/>
+      <w:isLgl/>
+      <w:lvlText w:val="%1.%2.%3.%4.%5.%6.%7.%8.%9"/>
+      <w:lvlJc w:val="left"/>
+      <w:pPr>
+        <w:ind w:left="2160" w:hanging="1800"/>
+      </w:pPr>
+      <w:rPr>
+        <w:rFonts w:hint="default"/>
+      </w:rPr>
+    </w:lvl>
+  </w:abstractNum>
+  <w:abstractNum w:abstractNumId="5" w15:restartNumberingAfterBreak="0">
     <w:nsid w:val="7EF852B3"/>
     <w:multiLevelType w:val="multilevel"/>
     <w:tmpl w:val="DE782278"/>
@@ -1969,10 +4158,13 @@
     <w:abstractNumId w:val="0"/>
   </w:num>
   <w:num w:numId="4" w16cid:durableId="1414358500">
-    <w:abstractNumId w:val="4"/>
+    <w:abstractNumId w:val="5"/>
   </w:num>
   <w:num w:numId="5" w16cid:durableId="958485711">
     <w:abstractNumId w:val="1"/>
+  </w:num>
+  <w:num w:numId="6" w16cid:durableId="76052315">
+    <w:abstractNumId w:val="4"/>
   </w:num>
 </w:numbering>
 </file>
@@ -2373,6 +4565,27 @@
     <w:qFormat/>
     <w:rsid w:val="00351796"/>
   </w:style>
+  <w:style w:type="paragraph" w:styleId="Heading1">
+    <w:name w:val="heading 1"/>
+    <w:basedOn w:val="Normal"/>
+    <w:next w:val="Normal"/>
+    <w:link w:val="Heading1Char"/>
+    <w:uiPriority w:val="9"/>
+    <w:qFormat/>
+    <w:rsid w:val="0005469A"/>
+    <w:pPr>
+      <w:keepNext/>
+      <w:keepLines/>
+      <w:spacing w:before="240"/>
+      <w:outlineLvl w:val="0"/>
+    </w:pPr>
+    <w:rPr>
+      <w:rFonts w:asciiTheme="majorHAnsi" w:eastAsiaTheme="majorEastAsia" w:hAnsiTheme="majorHAnsi" w:cstheme="majorBidi"/>
+      <w:color w:val="2F5496" w:themeColor="accent1" w:themeShade="BF"/>
+      <w:sz w:val="32"/>
+      <w:szCs w:val="32"/>
+    </w:rPr>
+  </w:style>
   <w:style w:type="paragraph" w:styleId="Heading2">
     <w:name w:val="heading 2"/>
     <w:basedOn w:val="Normal"/>
@@ -2553,6 +4766,224 @@
       <w:ind w:left="720"/>
       <w:contextualSpacing/>
     </w:pPr>
+  </w:style>
+  <w:style w:type="table" w:styleId="TableGrid">
+    <w:name w:val="Table Grid"/>
+    <w:basedOn w:val="TableNormal"/>
+    <w:uiPriority w:val="39"/>
+    <w:rsid w:val="00277812"/>
+    <w:tblPr>
+      <w:tblBorders>
+        <w:top w:val="single" w:sz="4" w:space="0" w:color="auto"/>
+        <w:left w:val="single" w:sz="4" w:space="0" w:color="auto"/>
+        <w:bottom w:val="single" w:sz="4" w:space="0" w:color="auto"/>
+        <w:right w:val="single" w:sz="4" w:space="0" w:color="auto"/>
+        <w:insideH w:val="single" w:sz="4" w:space="0" w:color="auto"/>
+        <w:insideV w:val="single" w:sz="4" w:space="0" w:color="auto"/>
+      </w:tblBorders>
+    </w:tblPr>
+  </w:style>
+  <w:style w:type="character" w:customStyle="1" w:styleId="Heading1Char">
+    <w:name w:val="Heading 1 Char"/>
+    <w:basedOn w:val="DefaultParagraphFont"/>
+    <w:link w:val="Heading1"/>
+    <w:uiPriority w:val="9"/>
+    <w:rsid w:val="0005469A"/>
+    <w:rPr>
+      <w:rFonts w:asciiTheme="majorHAnsi" w:eastAsiaTheme="majorEastAsia" w:hAnsiTheme="majorHAnsi" w:cstheme="majorBidi"/>
+      <w:color w:val="2F5496" w:themeColor="accent1" w:themeShade="BF"/>
+      <w:sz w:val="32"/>
+      <w:szCs w:val="32"/>
+    </w:rPr>
+  </w:style>
+  <w:style w:type="paragraph" w:styleId="TOCHeading">
+    <w:name w:val="TOC Heading"/>
+    <w:basedOn w:val="Heading1"/>
+    <w:next w:val="Normal"/>
+    <w:uiPriority w:val="39"/>
+    <w:unhideWhenUsed/>
+    <w:qFormat/>
+    <w:rsid w:val="0005469A"/>
+    <w:pPr>
+      <w:spacing w:before="480" w:line="276" w:lineRule="auto"/>
+      <w:outlineLvl w:val="9"/>
+    </w:pPr>
+    <w:rPr>
+      <w:b/>
+      <w:bCs/>
+      <w:sz w:val="28"/>
+      <w:szCs w:val="28"/>
+      <w:lang w:eastAsia="en-US"/>
+    </w:rPr>
+  </w:style>
+  <w:style w:type="paragraph" w:styleId="TOC2">
+    <w:name w:val="toc 2"/>
+    <w:basedOn w:val="Normal"/>
+    <w:next w:val="Normal"/>
+    <w:autoRedefine/>
+    <w:uiPriority w:val="39"/>
+    <w:unhideWhenUsed/>
+    <w:rsid w:val="0005469A"/>
+    <w:pPr>
+      <w:spacing w:before="120"/>
+      <w:ind w:left="240"/>
+    </w:pPr>
+    <w:rPr>
+      <w:rFonts w:cstheme="minorHAnsi"/>
+      <w:b/>
+      <w:bCs/>
+      <w:sz w:val="22"/>
+      <w:szCs w:val="26"/>
+    </w:rPr>
+  </w:style>
+  <w:style w:type="paragraph" w:styleId="TOC3">
+    <w:name w:val="toc 3"/>
+    <w:basedOn w:val="Normal"/>
+    <w:next w:val="Normal"/>
+    <w:autoRedefine/>
+    <w:uiPriority w:val="39"/>
+    <w:unhideWhenUsed/>
+    <w:rsid w:val="0005469A"/>
+    <w:pPr>
+      <w:ind w:left="480"/>
+    </w:pPr>
+    <w:rPr>
+      <w:rFonts w:cstheme="minorHAnsi"/>
+      <w:sz w:val="20"/>
+    </w:rPr>
+  </w:style>
+  <w:style w:type="character" w:styleId="Hyperlink">
+    <w:name w:val="Hyperlink"/>
+    <w:basedOn w:val="DefaultParagraphFont"/>
+    <w:uiPriority w:val="99"/>
+    <w:unhideWhenUsed/>
+    <w:rsid w:val="0005469A"/>
+    <w:rPr>
+      <w:color w:val="0563C1" w:themeColor="hyperlink"/>
+      <w:u w:val="single"/>
+    </w:rPr>
+  </w:style>
+  <w:style w:type="paragraph" w:styleId="TOC1">
+    <w:name w:val="toc 1"/>
+    <w:basedOn w:val="Normal"/>
+    <w:next w:val="Normal"/>
+    <w:autoRedefine/>
+    <w:uiPriority w:val="39"/>
+    <w:unhideWhenUsed/>
+    <w:rsid w:val="0005469A"/>
+    <w:pPr>
+      <w:spacing w:before="120"/>
+    </w:pPr>
+    <w:rPr>
+      <w:rFonts w:cstheme="minorHAnsi"/>
+      <w:b/>
+      <w:bCs/>
+      <w:i/>
+      <w:iCs/>
+      <w:szCs w:val="28"/>
+    </w:rPr>
+  </w:style>
+  <w:style w:type="paragraph" w:styleId="TOC4">
+    <w:name w:val="toc 4"/>
+    <w:basedOn w:val="Normal"/>
+    <w:next w:val="Normal"/>
+    <w:autoRedefine/>
+    <w:uiPriority w:val="39"/>
+    <w:semiHidden/>
+    <w:unhideWhenUsed/>
+    <w:rsid w:val="0005469A"/>
+    <w:pPr>
+      <w:ind w:left="720"/>
+    </w:pPr>
+    <w:rPr>
+      <w:rFonts w:cstheme="minorHAnsi"/>
+      <w:sz w:val="20"/>
+    </w:rPr>
+  </w:style>
+  <w:style w:type="paragraph" w:styleId="TOC5">
+    <w:name w:val="toc 5"/>
+    <w:basedOn w:val="Normal"/>
+    <w:next w:val="Normal"/>
+    <w:autoRedefine/>
+    <w:uiPriority w:val="39"/>
+    <w:semiHidden/>
+    <w:unhideWhenUsed/>
+    <w:rsid w:val="0005469A"/>
+    <w:pPr>
+      <w:ind w:left="960"/>
+    </w:pPr>
+    <w:rPr>
+      <w:rFonts w:cstheme="minorHAnsi"/>
+      <w:sz w:val="20"/>
+    </w:rPr>
+  </w:style>
+  <w:style w:type="paragraph" w:styleId="TOC6">
+    <w:name w:val="toc 6"/>
+    <w:basedOn w:val="Normal"/>
+    <w:next w:val="Normal"/>
+    <w:autoRedefine/>
+    <w:uiPriority w:val="39"/>
+    <w:semiHidden/>
+    <w:unhideWhenUsed/>
+    <w:rsid w:val="0005469A"/>
+    <w:pPr>
+      <w:ind w:left="1200"/>
+    </w:pPr>
+    <w:rPr>
+      <w:rFonts w:cstheme="minorHAnsi"/>
+      <w:sz w:val="20"/>
+    </w:rPr>
+  </w:style>
+  <w:style w:type="paragraph" w:styleId="TOC7">
+    <w:name w:val="toc 7"/>
+    <w:basedOn w:val="Normal"/>
+    <w:next w:val="Normal"/>
+    <w:autoRedefine/>
+    <w:uiPriority w:val="39"/>
+    <w:semiHidden/>
+    <w:unhideWhenUsed/>
+    <w:rsid w:val="0005469A"/>
+    <w:pPr>
+      <w:ind w:left="1440"/>
+    </w:pPr>
+    <w:rPr>
+      <w:rFonts w:cstheme="minorHAnsi"/>
+      <w:sz w:val="20"/>
+    </w:rPr>
+  </w:style>
+  <w:style w:type="paragraph" w:styleId="TOC8">
+    <w:name w:val="toc 8"/>
+    <w:basedOn w:val="Normal"/>
+    <w:next w:val="Normal"/>
+    <w:autoRedefine/>
+    <w:uiPriority w:val="39"/>
+    <w:semiHidden/>
+    <w:unhideWhenUsed/>
+    <w:rsid w:val="0005469A"/>
+    <w:pPr>
+      <w:ind w:left="1680"/>
+    </w:pPr>
+    <w:rPr>
+      <w:rFonts w:cstheme="minorHAnsi"/>
+      <w:sz w:val="20"/>
+    </w:rPr>
+  </w:style>
+  <w:style w:type="paragraph" w:styleId="TOC9">
+    <w:name w:val="toc 9"/>
+    <w:basedOn w:val="Normal"/>
+    <w:next w:val="Normal"/>
+    <w:autoRedefine/>
+    <w:uiPriority w:val="39"/>
+    <w:semiHidden/>
+    <w:unhideWhenUsed/>
+    <w:rsid w:val="0005469A"/>
+    <w:pPr>
+      <w:ind w:left="1920"/>
+    </w:pPr>
+    <w:rPr>
+      <w:rFonts w:cstheme="minorHAnsi"/>
+      <w:sz w:val="20"/>
+    </w:rPr>
   </w:style>
 </w:styles>
 </file>

</xml_diff>